<commit_message>
Minor changes to simualtion set-up being output to file. Chagnes reflected in README
</commit_message>
<xml_diff>
--- a/trunk/Readme.docx
+++ b/trunk/Readme.docx
@@ -1214,25 +1214,7 @@
           <w:sz w:val="21"/>
           <w:szCs w:val="21"/>
         </w:rPr>
-        <w:t xml:space="preserve">filewriter: Increased precision for event catalogue. </w:t>
-      </w:r>
-      <w:r>
-        <w:rPr>
-          <w:rStyle w:val="s1"/>
-          <w:rFonts w:ascii="Courier New" w:hAnsi="Courier New" w:cs="Courier New"/>
-          <w:sz w:val="21"/>
-          <w:szCs w:val="21"/>
-        </w:rPr>
-        <w:t>Necessary</w:t>
-      </w:r>
-      <w:r>
-        <w:rPr>
-          <w:rStyle w:val="s1"/>
-          <w:rFonts w:ascii="Courier New" w:hAnsi="Courier New" w:cs="Courier New"/>
-          <w:sz w:val="21"/>
-          <w:szCs w:val="21"/>
-        </w:rPr>
-        <w:t xml:space="preserve"> for scattered target and electron.</w:t>
+        <w:t>filewriter: Increased precision for event catalogue. Necessary for scattered target and electron.</w:t>
       </w:r>
     </w:p>
     <w:p>
@@ -3100,8 +3082,6 @@
         </w:rPr>
         <w:t>esonances. This option should</w:t>
       </w:r>
-      <w:bookmarkStart w:id="5" w:name="_GoBack"/>
-      <w:bookmarkEnd w:id="5"/>
       <w:r>
         <w:rPr>
           <w:rFonts w:ascii="Courier New" w:hAnsi="Courier New" w:cs="Courier New"/>
@@ -4919,25 +4899,25 @@
           <w:sz w:val="22"/>
         </w:rPr>
       </w:pPr>
-      <w:bookmarkStart w:id="6" w:name="_Toc461369152"/>
+      <w:bookmarkStart w:id="5" w:name="_Toc461369152"/>
+      <w:bookmarkEnd w:id="5"/>
+      <w:r>
+        <w:rPr>
+          <w:rFonts w:ascii="Courier New" w:hAnsi="Courier New" w:cs="Courier New"/>
+          <w:sz w:val="32"/>
+        </w:rPr>
+        <w:t>DPMJET:</w:t>
+      </w:r>
+    </w:p>
+    <w:p>
+      <w:pPr>
+        <w:pStyle w:val="PlainText"/>
+        <w:rPr>
+          <w:rFonts w:ascii="Courier New" w:hAnsi="Courier New" w:cs="Courier New"/>
+        </w:rPr>
+      </w:pPr>
+      <w:bookmarkStart w:id="6" w:name="DPMJET"/>
       <w:bookmarkEnd w:id="6"/>
-      <w:r>
-        <w:rPr>
-          <w:rFonts w:ascii="Courier New" w:hAnsi="Courier New" w:cs="Courier New"/>
-          <w:sz w:val="32"/>
-        </w:rPr>
-        <w:t>DPMJET:</w:t>
-      </w:r>
-    </w:p>
-    <w:p>
-      <w:pPr>
-        <w:pStyle w:val="PlainText"/>
-        <w:rPr>
-          <w:rFonts w:ascii="Courier New" w:hAnsi="Courier New" w:cs="Courier New"/>
-        </w:rPr>
-      </w:pPr>
-      <w:bookmarkStart w:id="7" w:name="DPMJET"/>
-      <w:bookmarkEnd w:id="7"/>
     </w:p>
     <w:p>
       <w:pPr>
@@ -5268,14 +5248,14 @@
         </w:rPr>
         <w:tab/>
       </w:r>
-      <w:bookmarkStart w:id="8" w:name="FloatingTrap"/>
+      <w:bookmarkStart w:id="7" w:name="FloatingTrap"/>
       <w:r>
         <w:rPr>
           <w:rFonts w:ascii="Courier New" w:hAnsi="Courier New" w:cs="Courier New"/>
         </w:rPr>
         <w:t>Unfortunately</w:t>
       </w:r>
-      <w:bookmarkEnd w:id="8"/>
+      <w:bookmarkEnd w:id="7"/>
       <w:r>
         <w:rPr>
           <w:rFonts w:ascii="Courier New" w:hAnsi="Courier New" w:cs="Courier New"/>
@@ -6710,31 +6690,547 @@
           <w:color w:val="00000A"/>
         </w:rPr>
       </w:pPr>
-      <w:bookmarkStart w:id="9" w:name="_Toc461369153"/>
+      <w:bookmarkStart w:id="8" w:name="_Toc461369153"/>
+      <w:bookmarkEnd w:id="8"/>
+      <w:r>
+        <w:rPr>
+          <w:rFonts w:ascii="Courier New" w:hAnsi="Courier New" w:cs="Courier New"/>
+          <w:color w:val="00000A"/>
+        </w:rPr>
+        <w:t>Output</w:t>
+      </w:r>
+    </w:p>
+    <w:p>
+      <w:pPr>
+        <w:rPr>
+          <w:rFonts w:ascii="Courier New" w:hAnsi="Courier New" w:cs="Courier New"/>
+        </w:rPr>
+      </w:pPr>
+      <w:bookmarkStart w:id="9" w:name="Output"/>
       <w:bookmarkEnd w:id="9"/>
-      <w:r>
-        <w:rPr>
-          <w:rFonts w:ascii="Courier New" w:hAnsi="Courier New" w:cs="Courier New"/>
-          <w:color w:val="00000A"/>
-        </w:rPr>
-        <w:t>Output</w:t>
-      </w:r>
-    </w:p>
-    <w:p>
-      <w:pPr>
-        <w:rPr>
-          <w:rFonts w:ascii="Courier New" w:hAnsi="Courier New" w:cs="Courier New"/>
-        </w:rPr>
-      </w:pPr>
-      <w:bookmarkStart w:id="10" w:name="Output"/>
+    </w:p>
+    <w:p>
+      <w:pPr>
+        <w:rPr>
+          <w:rFonts w:ascii="Courier New" w:hAnsi="Courier New" w:cs="Courier New"/>
+        </w:rPr>
+      </w:pPr>
+      <w:r>
+        <w:rPr>
+          <w:rFonts w:ascii="Courier New" w:hAnsi="Courier New" w:cs="Courier New"/>
+        </w:rPr>
+        <w:t>e</w:t>
+      </w:r>
+      <w:r>
+        <w:rPr>
+          <w:rFonts w:ascii="Courier New" w:hAnsi="Courier New" w:cs="Courier New"/>
+        </w:rPr>
+        <w:t>STARlight outputs an ASCII file named slight.out.</w:t>
+      </w:r>
+      <w:r>
+        <w:rPr>
+          <w:rFonts w:ascii="Courier New" w:hAnsi="Courier New" w:cs="Courier New"/>
+        </w:rPr>
+        <w:t xml:space="preserve">  The first </w:t>
+      </w:r>
+      <w:r>
+        <w:rPr>
+          <w:rFonts w:ascii="Courier New" w:hAnsi="Courier New" w:cs="Courier New"/>
+        </w:rPr>
+        <w:t>4</w:t>
+      </w:r>
+      <w:r>
+        <w:rPr>
+          <w:rFonts w:ascii="Courier New" w:hAnsi="Courier New" w:cs="Courier New"/>
+        </w:rPr>
+        <w:t xml:space="preserve"> lines are used to store some of the important configuration options used to </w:t>
+      </w:r>
+      <w:r>
+        <w:rPr>
+          <w:rFonts w:ascii="Courier New" w:hAnsi="Courier New" w:cs="Courier New"/>
+        </w:rPr>
+        <w:t xml:space="preserve">produce the event. </w:t>
+      </w:r>
+      <w:r>
+        <w:rPr>
+          <w:rFonts w:ascii="Courier New" w:hAnsi="Courier New" w:cs="Courier New"/>
+        </w:rPr>
+        <w:t>The information contained in these lines is as follows:</w:t>
+      </w:r>
+    </w:p>
+    <w:p>
+      <w:pPr>
+        <w:rPr>
+          <w:rFonts w:ascii="Courier New" w:hAnsi="Courier New" w:cs="Courier New"/>
+        </w:rPr>
+      </w:pPr>
+      <w:r>
+        <w:rPr>
+          <w:rFonts w:ascii="Courier New" w:hAnsi="Courier New" w:cs="Courier New"/>
+          <w:b/>
+        </w:rPr>
+        <w:t>CONFIG_</w:t>
+      </w:r>
+      <w:r>
+        <w:rPr>
+          <w:rFonts w:ascii="Courier New" w:hAnsi="Courier New" w:cs="Courier New"/>
+          <w:b/>
+        </w:rPr>
+        <w:t xml:space="preserve">OPT: </w:t>
+      </w:r>
+      <w:r>
+        <w:rPr>
+          <w:rFonts w:ascii="Courier New" w:hAnsi="Courier New" w:cs="Courier New"/>
+        </w:rPr>
+        <w:t xml:space="preserve">prod_mod  particle_id  nevents  q_glauber  impulse  seed </w:t>
+      </w:r>
+    </w:p>
+    <w:p>
+      <w:pPr>
+        <w:rPr>
+          <w:rFonts w:ascii="Courier New" w:hAnsi="Courier New" w:cs="Courier New"/>
+        </w:rPr>
+      </w:pPr>
+      <w:r>
+        <w:rPr>
+          <w:rFonts w:ascii="Courier New" w:hAnsi="Courier New" w:cs="Courier New"/>
+        </w:rPr>
+        <w:t xml:space="preserve">where prod_mod indicates if a wide or narrow resonance has been used, particle_id specifies the vector meson species (and decay channel) being produced, nevents indicates the total number of events in the simulation, q_glauber indicates if a </w:t>
+      </w:r>
+      <w:r>
+        <w:rPr>
+          <w:rFonts w:ascii="Courier New" w:hAnsi="Courier New" w:cs="Courier New"/>
+        </w:rPr>
+        <w:t>quantum (=1) or classical (=0) G</w:t>
+      </w:r>
+      <w:r>
+        <w:rPr>
+          <w:rFonts w:ascii="Courier New" w:hAnsi="Courier New" w:cs="Courier New"/>
+        </w:rPr>
+        <w:t xml:space="preserve">lauber has been selected, impulse indicates if the nuclear effects are being modelled (=0) or a simple impulse approx. is employed, and finally seed records the random number seed used when initializing the Monte Carlo. The config opt line is followed by </w:t>
+      </w:r>
+      <w:r>
+        <w:rPr>
+          <w:rFonts w:ascii="Courier New" w:hAnsi="Courier New" w:cs="Courier New"/>
+        </w:rPr>
+        <w:t>two lines with</w:t>
+      </w:r>
+      <w:r>
+        <w:rPr>
+          <w:rFonts w:ascii="Courier New" w:hAnsi="Courier New" w:cs="Courier New"/>
+        </w:rPr>
+        <w:t xml:space="preserve"> brief </w:t>
+      </w:r>
+      <w:r>
+        <w:rPr>
+          <w:rFonts w:ascii="Courier New" w:hAnsi="Courier New" w:cs="Courier New"/>
+        </w:rPr>
+        <w:t>descriptions of</w:t>
+      </w:r>
+      <w:r>
+        <w:rPr>
+          <w:rFonts w:ascii="Courier New" w:hAnsi="Courier New" w:cs="Courier New"/>
+        </w:rPr>
+        <w:t xml:space="preserve"> beam</w:t>
+      </w:r>
+      <w:r>
+        <w:rPr>
+          <w:rFonts w:ascii="Courier New" w:hAnsi="Courier New" w:cs="Courier New"/>
+        </w:rPr>
+        <w:t>s in the collision, with t</w:t>
+      </w:r>
+      <w:r>
+        <w:rPr>
+          <w:rFonts w:ascii="Courier New" w:hAnsi="Courier New" w:cs="Courier New"/>
+        </w:rPr>
+        <w:t>he format:</w:t>
+      </w:r>
+    </w:p>
+    <w:p>
+      <w:pPr>
+        <w:rPr>
+          <w:rFonts w:ascii="Courier New" w:hAnsi="Courier New" w:cs="Courier New"/>
+        </w:rPr>
+      </w:pPr>
+      <w:r>
+        <w:rPr>
+          <w:rFonts w:ascii="Courier New" w:hAnsi="Courier New" w:cs="Courier New"/>
+          <w:b/>
+        </w:rPr>
+        <w:t>BEAM_</w:t>
+      </w:r>
+      <w:r>
+        <w:rPr>
+          <w:rFonts w:ascii="Courier New" w:hAnsi="Courier New" w:cs="Courier New"/>
+          <w:b/>
+        </w:rPr>
+        <w:t>1</w:t>
+      </w:r>
+      <w:r>
+        <w:rPr>
+          <w:rFonts w:ascii="Courier New" w:hAnsi="Courier New" w:cs="Courier New"/>
+          <w:b/>
+        </w:rPr>
+        <w:t>(2)</w:t>
+      </w:r>
+      <w:r>
+        <w:rPr>
+          <w:rFonts w:ascii="Courier New" w:hAnsi="Courier New" w:cs="Courier New"/>
+          <w:b/>
+        </w:rPr>
+        <w:t xml:space="preserve">: </w:t>
+      </w:r>
+      <w:r>
+        <w:rPr>
+          <w:rFonts w:ascii="Courier New" w:hAnsi="Courier New" w:cs="Courier New"/>
+        </w:rPr>
+        <w:t>beam</w:t>
+      </w:r>
+      <w:r>
+        <w:rPr>
+          <w:rFonts w:ascii="Courier New" w:hAnsi="Courier New" w:cs="Courier New"/>
+        </w:rPr>
+        <w:t>1(2)</w:t>
+      </w:r>
+      <w:r>
+        <w:rPr>
+          <w:rFonts w:ascii="Courier New" w:hAnsi="Courier New" w:cs="Courier New"/>
+        </w:rPr>
+        <w:t>Z  beam</w:t>
+      </w:r>
+      <w:r>
+        <w:rPr>
+          <w:rFonts w:ascii="Courier New" w:hAnsi="Courier New" w:cs="Courier New"/>
+        </w:rPr>
+        <w:t>1(2)</w:t>
+      </w:r>
+      <w:r>
+        <w:rPr>
+          <w:rFonts w:ascii="Courier New" w:hAnsi="Courier New" w:cs="Courier New"/>
+        </w:rPr>
+        <w:t>A  beam</w:t>
+      </w:r>
+      <w:r>
+        <w:rPr>
+          <w:rFonts w:ascii="Courier New" w:hAnsi="Courier New" w:cs="Courier New"/>
+        </w:rPr>
+        <w:t>1(2)</w:t>
+      </w:r>
+      <w:r>
+        <w:rPr>
+          <w:rFonts w:ascii="Courier New" w:hAnsi="Courier New" w:cs="Courier New"/>
+        </w:rPr>
+        <w:t>LorentzGamma</w:t>
+      </w:r>
+    </w:p>
+    <w:p>
+      <w:pPr>
+        <w:rPr>
+          <w:rFonts w:ascii="Courier New" w:hAnsi="Courier New" w:cs="Courier New"/>
+        </w:rPr>
+      </w:pPr>
+      <w:r>
+        <w:rPr>
+          <w:rFonts w:ascii="Courier New" w:hAnsi="Courier New" w:cs="Courier New"/>
+        </w:rPr>
+        <w:lastRenderedPageBreak/>
+        <w:t>where beam</w:t>
+      </w:r>
+      <w:r>
+        <w:rPr>
+          <w:rFonts w:ascii="Courier New" w:hAnsi="Courier New" w:cs="Courier New"/>
+        </w:rPr>
+        <w:t>1(2)</w:t>
+      </w:r>
+      <w:r>
+        <w:rPr>
+          <w:rFonts w:ascii="Courier New" w:hAnsi="Courier New" w:cs="Courier New"/>
+        </w:rPr>
+        <w:t>Z is the is the charge of the particles in beam</w:t>
+      </w:r>
+      <w:r>
+        <w:rPr>
+          <w:rFonts w:ascii="Courier New" w:hAnsi="Courier New" w:cs="Courier New"/>
+        </w:rPr>
+        <w:t xml:space="preserve"> 1(2)</w:t>
+      </w:r>
+      <w:r>
+        <w:rPr>
+          <w:rFonts w:ascii="Courier New" w:hAnsi="Courier New" w:cs="Courier New"/>
+        </w:rPr>
+        <w:t>, beam</w:t>
+      </w:r>
+      <w:r>
+        <w:rPr>
+          <w:rFonts w:ascii="Courier New" w:hAnsi="Courier New" w:cs="Courier New"/>
+        </w:rPr>
+        <w:t>1(2)</w:t>
+      </w:r>
+      <w:r>
+        <w:rPr>
+          <w:rFonts w:ascii="Courier New" w:hAnsi="Courier New" w:cs="Courier New"/>
+        </w:rPr>
+        <w:t>A indicates the</w:t>
+      </w:r>
+      <w:r>
+        <w:rPr>
+          <w:rFonts w:ascii="Courier New" w:hAnsi="Courier New" w:cs="Courier New"/>
+          <w:b/>
+        </w:rPr>
+        <w:t xml:space="preserve"> </w:t>
+      </w:r>
+      <w:r>
+        <w:rPr>
+          <w:rFonts w:ascii="Courier New" w:hAnsi="Courier New" w:cs="Courier New"/>
+        </w:rPr>
+        <w:t>atomic number of beam 1</w:t>
+      </w:r>
+      <w:r>
+        <w:rPr>
+          <w:rFonts w:ascii="Courier New" w:hAnsi="Courier New" w:cs="Courier New"/>
+        </w:rPr>
+        <w:t>(2)</w:t>
+      </w:r>
+      <w:r>
+        <w:rPr>
+          <w:rFonts w:ascii="Courier New" w:hAnsi="Courier New" w:cs="Courier New"/>
+        </w:rPr>
+        <w:t xml:space="preserve"> and beam</w:t>
+      </w:r>
+      <w:r>
+        <w:rPr>
+          <w:rFonts w:ascii="Courier New" w:hAnsi="Courier New" w:cs="Courier New"/>
+        </w:rPr>
+        <w:t>1(2)</w:t>
+      </w:r>
+      <w:r>
+        <w:rPr>
+          <w:rFonts w:ascii="Courier New" w:hAnsi="Courier New" w:cs="Courier New"/>
+        </w:rPr>
+        <w:t xml:space="preserve">LorentzGamma is the Lorentz </w:t>
+      </w:r>
+      <w:r>
+        <w:rPr>
+          <w:rFonts w:ascii="Courier New" w:hAnsi="Courier New" w:cs="Courier New"/>
+        </w:rPr>
+        <w:t>gamma factor associated to beam 1(2)</w:t>
+      </w:r>
+    </w:p>
+    <w:p>
+      <w:pPr>
+        <w:rPr>
+          <w:rFonts w:ascii="Courier New" w:hAnsi="Courier New" w:cs="Courier New"/>
+        </w:rPr>
+      </w:pPr>
+      <w:r>
+        <w:rPr>
+          <w:rFonts w:ascii="Courier New" w:hAnsi="Courier New" w:cs="Courier New"/>
+        </w:rPr>
+        <w:t>These lines are then followed by a brief description of the user settings for the exchanged photons in the collisions, as follows:</w:t>
+      </w:r>
+    </w:p>
+    <w:p>
+      <w:pPr>
+        <w:rPr>
+          <w:rFonts w:ascii="Courier New" w:hAnsi="Courier New" w:cs="Courier New"/>
+        </w:rPr>
+      </w:pPr>
+      <w:r>
+        <w:rPr>
+          <w:rFonts w:ascii="Courier New" w:hAnsi="Courier New" w:cs="Courier New"/>
+          <w:b/>
+        </w:rPr>
+        <w:t xml:space="preserve">PHOTON: </w:t>
+      </w:r>
+      <w:r>
+        <w:rPr>
+          <w:rFonts w:ascii="Courier New" w:hAnsi="Courier New" w:cs="Courier New"/>
+        </w:rPr>
+        <w:t>nkbins  fixedQ2  nQ2bins  minQ2  maxQ2</w:t>
+      </w:r>
+    </w:p>
+    <w:p>
+      <w:pPr>
+        <w:rPr>
+          <w:rFonts w:ascii="Courier New" w:hAnsi="Courier New" w:cs="Courier New"/>
+        </w:rPr>
+      </w:pPr>
+      <w:r>
+        <w:rPr>
+          <w:rFonts w:ascii="Courier New" w:hAnsi="Courier New" w:cs="Courier New"/>
+        </w:rPr>
+        <w:t xml:space="preserve">where nkbins is the number of steps (with exponential steps) used for the photon energy look-up tables, fixedQ2 indicates whether the user selected a fixed( =1) range for the photon virtuality or used the physical limits (=0). nQ2bins states the number of bins in </w:t>
+      </w:r>
+      <w:r>
+        <w:rPr>
+          <w:rFonts w:ascii="Courier New" w:hAnsi="Courier New" w:cs="Courier New"/>
+          <w:i/>
+        </w:rPr>
+        <w:t>Q</w:t>
+      </w:r>
+      <w:r>
+        <w:rPr>
+          <w:rFonts w:ascii="Courier New" w:hAnsi="Courier New" w:cs="Courier New"/>
+          <w:i/>
+          <w:vertAlign w:val="superscript"/>
+        </w:rPr>
+        <w:t>2</w:t>
+      </w:r>
+      <w:r>
+        <w:rPr>
+          <w:rFonts w:ascii="Courier New" w:hAnsi="Courier New" w:cs="Courier New"/>
+        </w:rPr>
+        <w:t xml:space="preserve"> used for the look-up tables, minQ2 and maxQ2 indicate the minimum and maximum value of </w:t>
+      </w:r>
+      <w:r>
+        <w:rPr>
+          <w:rFonts w:ascii="Courier New" w:hAnsi="Courier New" w:cs="Courier New"/>
+          <w:i/>
+        </w:rPr>
+        <w:t>Q</w:t>
+      </w:r>
+      <w:r>
+        <w:rPr>
+          <w:rFonts w:ascii="Courier New" w:hAnsi="Courier New" w:cs="Courier New"/>
+          <w:i/>
+          <w:vertAlign w:val="superscript"/>
+        </w:rPr>
+        <w:t>2</w:t>
+      </w:r>
+      <w:r>
+        <w:rPr>
+          <w:rFonts w:ascii="Courier New" w:hAnsi="Courier New" w:cs="Courier New"/>
+        </w:rPr>
+        <w:t xml:space="preserve"> used to generate events. If the </w:t>
+      </w:r>
+      <w:r>
+        <w:rPr>
+          <w:rFonts w:ascii="Courier New" w:hAnsi="Courier New" w:cs="Courier New"/>
+          <w:i/>
+        </w:rPr>
+        <w:t>Q</w:t>
+      </w:r>
+      <w:r>
+        <w:rPr>
+          <w:rFonts w:ascii="Courier New" w:hAnsi="Courier New" w:cs="Courier New"/>
+          <w:i/>
+          <w:vertAlign w:val="superscript"/>
+        </w:rPr>
+        <w:t>2</w:t>
+      </w:r>
+      <w:r>
+        <w:rPr>
+          <w:rFonts w:ascii="Courier New" w:hAnsi="Courier New" w:cs="Courier New"/>
+          <w:vertAlign w:val="superscript"/>
+        </w:rPr>
+        <w:t xml:space="preserve"> </w:t>
+      </w:r>
+      <w:r>
+        <w:rPr>
+          <w:rFonts w:ascii="Courier New" w:hAnsi="Courier New" w:cs="Courier New"/>
+        </w:rPr>
+        <w:t xml:space="preserve">range was not selected by the user (i.e. fixedQ2 = 0) minQ2 and maxQ2 are displayed as 0. </w:t>
+      </w:r>
+    </w:p>
+    <w:p>
+      <w:pPr>
+        <w:pStyle w:val="p1"/>
+        <w:rPr>
+          <w:rFonts w:ascii="Courier New" w:hAnsi="Courier New" w:cs="Courier New"/>
+          <w:sz w:val="22"/>
+          <w:szCs w:val="22"/>
+        </w:rPr>
+      </w:pPr>
+      <w:r>
+        <w:rPr>
+          <w:rFonts w:ascii="Courier New" w:hAnsi="Courier New" w:cs="Courier New"/>
+          <w:sz w:val="22"/>
+          <w:szCs w:val="22"/>
+        </w:rPr>
+        <w:t>The</w:t>
+      </w:r>
+      <w:r>
+        <w:rPr>
+          <w:rFonts w:ascii="Courier New" w:hAnsi="Courier New" w:cs="Courier New"/>
+          <w:sz w:val="22"/>
+          <w:szCs w:val="22"/>
+        </w:rPr>
+        <w:t>se lines are followed by the</w:t>
+      </w:r>
+      <w:r>
+        <w:rPr>
+          <w:rFonts w:ascii="Courier New" w:hAnsi="Courier New" w:cs="Courier New"/>
+          <w:sz w:val="22"/>
+          <w:szCs w:val="22"/>
+        </w:rPr>
+        <w:t xml:space="preserve"> event catalogue.</w:t>
+      </w:r>
+      <w:r>
+        <w:rPr>
+          <w:rFonts w:ascii="Courier New" w:hAnsi="Courier New" w:cs="Courier New"/>
+          <w:sz w:val="22"/>
+          <w:szCs w:val="22"/>
+        </w:rPr>
+        <w:t xml:space="preserve"> </w:t>
+      </w:r>
+      <w:r>
+        <w:rPr>
+          <w:rFonts w:ascii="Courier New" w:hAnsi="Courier New" w:cs="Courier New"/>
+          <w:sz w:val="22"/>
+          <w:szCs w:val="22"/>
+        </w:rPr>
+        <w:t>F</w:t>
+      </w:r>
+      <w:bookmarkStart w:id="10" w:name="_GoBack"/>
       <w:bookmarkEnd w:id="10"/>
-    </w:p>
-    <w:p>
-      <w:pPr>
-        <w:rPr>
-          <w:rFonts w:ascii="Courier New" w:hAnsi="Courier New" w:cs="Courier New"/>
-        </w:rPr>
-      </w:pPr>
+      <w:r>
+        <w:rPr>
+          <w:rFonts w:ascii="Courier New" w:hAnsi="Courier New" w:cs="Courier New"/>
+          <w:sz w:val="22"/>
+          <w:szCs w:val="22"/>
+        </w:rPr>
+        <w:t>or each event, a summary line is printed, with the format</w:t>
+      </w:r>
+    </w:p>
+    <w:p>
+      <w:pPr>
+        <w:rPr>
+          <w:rFonts w:ascii="Courier New" w:hAnsi="Courier New" w:cs="Courier New"/>
+        </w:rPr>
+      </w:pPr>
+    </w:p>
+    <w:p>
+      <w:pPr>
+        <w:rPr>
+          <w:rFonts w:ascii="Courier New" w:hAnsi="Courier New" w:cs="Courier New"/>
+        </w:rPr>
+      </w:pPr>
+      <w:r>
+        <w:rPr>
+          <w:rFonts w:ascii="Courier New" w:hAnsi="Courier New" w:cs="Courier New"/>
+          <w:b/>
+        </w:rPr>
+        <w:t>EVENT</w:t>
+      </w:r>
+      <w:r>
+        <w:rPr>
+          <w:rFonts w:ascii="Courier New" w:hAnsi="Courier New" w:cs="Courier New"/>
+        </w:rPr>
+        <w:t>:  n  ntracks  nvertices ,</w:t>
+      </w:r>
+    </w:p>
+    <w:p>
+      <w:pPr>
+        <w:rPr>
+          <w:rFonts w:ascii="Courier New" w:hAnsi="Courier New" w:cs="Courier New"/>
+        </w:rPr>
+      </w:pPr>
+      <w:r>
+        <w:rPr>
+          <w:rFonts w:ascii="Courier New" w:hAnsi="Courier New" w:cs="Courier New"/>
+        </w:rPr>
+        <w:t>where n is the event number (starting with 1), ntracks is the number of tracks in the event, and nvertices is the number of vertices in the event (</w:t>
+      </w:r>
       <w:r>
         <w:rPr>
           <w:rFonts w:ascii="Courier New" w:hAnsi="Courier New" w:cs="Courier New"/>
@@ -6745,20 +7241,26 @@
         <w:rPr>
           <w:rFonts w:ascii="Courier New" w:hAnsi="Courier New" w:cs="Courier New"/>
         </w:rPr>
-        <w:t>STARlight outputs an ASCII file named slight.out.</w:t>
-      </w:r>
-    </w:p>
-    <w:p>
-      <w:pPr>
-        <w:rPr>
-          <w:rFonts w:ascii="Courier New" w:hAnsi="Courier New" w:cs="Courier New"/>
-        </w:rPr>
-      </w:pPr>
-      <w:r>
-        <w:rPr>
-          <w:rFonts w:ascii="Courier New" w:hAnsi="Courier New" w:cs="Courier New"/>
-        </w:rPr>
-        <w:t>For each event, a summary line is printed, with the format</w:t>
+        <w:t xml:space="preserve">STARlight does not </w:t>
+      </w:r>
+      <w:r>
+        <w:rPr>
+          <w:rFonts w:ascii="Courier New" w:hAnsi="Courier New" w:cs="Courier New"/>
+        </w:rPr>
+        <w:t>produce events with more than one vertex).</w:t>
+      </w:r>
+    </w:p>
+    <w:p>
+      <w:pPr>
+        <w:rPr>
+          <w:rFonts w:ascii="Courier New" w:hAnsi="Courier New" w:cs="Courier New"/>
+        </w:rPr>
+      </w:pPr>
+      <w:r>
+        <w:rPr>
+          <w:rFonts w:ascii="Courier New" w:hAnsi="Courier New" w:cs="Courier New"/>
+        </w:rPr>
+        <w:t>EVENT line is followed by a description of the vertex, with the format</w:t>
       </w:r>
     </w:p>
     <w:p>
@@ -6779,244 +7281,173 @@
           <w:rFonts w:ascii="Courier New" w:hAnsi="Courier New" w:cs="Courier New"/>
           <w:b/>
         </w:rPr>
-        <w:t>EVENT</w:t>
-      </w:r>
-      <w:r>
-        <w:rPr>
-          <w:rFonts w:ascii="Courier New" w:hAnsi="Courier New" w:cs="Courier New"/>
-        </w:rPr>
-        <w:t>:  n  ntracks  nvertices ,</w:t>
-      </w:r>
-    </w:p>
-    <w:p>
-      <w:pPr>
-        <w:rPr>
-          <w:rFonts w:ascii="Courier New" w:hAnsi="Courier New" w:cs="Courier New"/>
-        </w:rPr>
-      </w:pPr>
-      <w:r>
-        <w:rPr>
-          <w:rFonts w:ascii="Courier New" w:hAnsi="Courier New" w:cs="Courier New"/>
-        </w:rPr>
-        <w:t>where n is the event number (starting with 1), ntracks is the number of tracks in the event, and nvertices is the number of vertices in the event (</w:t>
-      </w:r>
-      <w:r>
-        <w:rPr>
-          <w:rFonts w:ascii="Courier New" w:hAnsi="Courier New" w:cs="Courier New"/>
-        </w:rPr>
-        <w:t>e</w:t>
-      </w:r>
-      <w:r>
-        <w:rPr>
-          <w:rFonts w:ascii="Courier New" w:hAnsi="Courier New" w:cs="Courier New"/>
-        </w:rPr>
-        <w:t xml:space="preserve">STARlight does not </w:t>
-      </w:r>
-      <w:r>
-        <w:rPr>
-          <w:rFonts w:ascii="Courier New" w:hAnsi="Courier New" w:cs="Courier New"/>
-        </w:rPr>
-        <w:t>produce events with more than one vertex).</w:t>
-      </w:r>
-    </w:p>
-    <w:p>
-      <w:pPr>
-        <w:rPr>
-          <w:rFonts w:ascii="Courier New" w:hAnsi="Courier New" w:cs="Courier New"/>
-        </w:rPr>
-      </w:pPr>
-      <w:r>
-        <w:rPr>
-          <w:rFonts w:ascii="Courier New" w:hAnsi="Courier New" w:cs="Courier New"/>
-        </w:rPr>
-        <w:t>EVENT line is followed by a description of the vertex, with the format</w:t>
-      </w:r>
-    </w:p>
-    <w:p>
-      <w:pPr>
-        <w:rPr>
-          <w:rFonts w:ascii="Courier New" w:hAnsi="Courier New" w:cs="Courier New"/>
-        </w:rPr>
-      </w:pPr>
-    </w:p>
-    <w:p>
-      <w:pPr>
-        <w:rPr>
-          <w:rFonts w:ascii="Courier New" w:hAnsi="Courier New" w:cs="Courier New"/>
-        </w:rPr>
-      </w:pPr>
-      <w:r>
-        <w:rPr>
+        <w:t>VERTEX</w:t>
+      </w:r>
+      <w:r>
+        <w:rPr>
+          <w:rFonts w:ascii="Courier New" w:hAnsi="Courier New" w:cs="Courier New"/>
+        </w:rPr>
+        <w:t>:  x  y  z  t  nv  nproc  nparent  ndaughters ,</w:t>
+      </w:r>
+    </w:p>
+    <w:p>
+      <w:pPr>
+        <w:rPr>
+          <w:rFonts w:ascii="Courier New" w:hAnsi="Courier New" w:cs="Courier New"/>
+        </w:rPr>
+      </w:pPr>
+      <w:r>
+        <w:rPr>
+          <w:rFonts w:ascii="Courier New" w:hAnsi="Courier New" w:cs="Courier New"/>
+        </w:rPr>
+        <w:t>where x, y, z and t are the 4-vector components of the vertex location, nv is the vertex number, nproc is a number intended to represent physical process (always set to 0), nparent is the track number of parent track (0 for primary vertex) and ndaughters is the number of daughter tracks from this vertex.</w:t>
+      </w:r>
+    </w:p>
+    <w:p>
+      <w:pPr>
+        <w:rPr>
+          <w:rFonts w:ascii="Courier New" w:hAnsi="Courier New" w:cs="Courier New"/>
+        </w:rPr>
+      </w:pPr>
+      <w:r>
+        <w:rPr>
+          <w:rFonts w:ascii="Courier New" w:hAnsi="Courier New" w:cs="Courier New"/>
+        </w:rPr>
+        <w:t>This is followed by a line describing the kinematics of the photon in the reference frame where the target (p or A) is at rest.</w:t>
+      </w:r>
+    </w:p>
+    <w:p>
+      <w:pPr>
+        <w:rPr>
+          <w:rStyle w:val="s1"/>
+          <w:rFonts w:ascii="Courier New" w:hAnsi="Courier New" w:cs="Courier New"/>
+        </w:rPr>
+      </w:pPr>
+      <w:r>
+        <w:rPr>
+          <w:rStyle w:val="s1"/>
           <w:rFonts w:ascii="Courier New" w:hAnsi="Courier New" w:cs="Courier New"/>
           <w:b/>
         </w:rPr>
-        <w:t>VERTEX</w:t>
-      </w:r>
-      <w:r>
-        <w:rPr>
-          <w:rFonts w:ascii="Courier New" w:hAnsi="Courier New" w:cs="Courier New"/>
-        </w:rPr>
-        <w:t>:  x  y  z  t  nv  nproc  nparent  ndaughters ,</w:t>
-      </w:r>
-    </w:p>
-    <w:p>
-      <w:pPr>
-        <w:rPr>
-          <w:rFonts w:ascii="Courier New" w:hAnsi="Courier New" w:cs="Courier New"/>
-        </w:rPr>
-      </w:pPr>
-      <w:r>
-        <w:rPr>
+        <w:t>GAMMA:</w:t>
+      </w:r>
+      <w:r>
+        <w:rPr>
+          <w:rStyle w:val="s1"/>
+          <w:rFonts w:ascii="Courier New" w:hAnsi="Courier New" w:cs="Courier New"/>
+        </w:rPr>
+        <w:t xml:space="preserve">  </w:t>
+      </w:r>
+      <w:r>
+        <w:rPr>
+          <w:rStyle w:val="s1"/>
+          <w:rFonts w:ascii="Courier New" w:hAnsi="Courier New" w:cs="Courier New"/>
+        </w:rPr>
+        <w:t>k</w:t>
+      </w:r>
+      <w:r>
+        <w:rPr>
+          <w:rStyle w:val="s1"/>
+          <w:rFonts w:ascii="Courier New" w:hAnsi="Courier New" w:cs="Courier New"/>
+        </w:rPr>
+        <w:t xml:space="preserve"> </w:t>
+      </w:r>
+      <w:r>
+        <w:rPr>
+          <w:rStyle w:val="s1"/>
+          <w:rFonts w:ascii="Courier New" w:hAnsi="Courier New" w:cs="Courier New"/>
+        </w:rPr>
+        <w:t xml:space="preserve"> Q2</w:t>
+      </w:r>
+      <w:r>
+        <w:rPr>
+          <w:rStyle w:val="s1"/>
+          <w:rFonts w:ascii="Courier New" w:hAnsi="Courier New" w:cs="Courier New"/>
+        </w:rPr>
+        <w:t xml:space="preserve"> </w:t>
+      </w:r>
+      <w:r>
+        <w:rPr>
+          <w:rStyle w:val="s1"/>
+          <w:rFonts w:ascii="Courier New" w:hAnsi="Courier New" w:cs="Courier New"/>
+        </w:rPr>
+        <w:t xml:space="preserve">, </w:t>
+      </w:r>
+    </w:p>
+    <w:p>
+      <w:pPr>
+        <w:rPr>
+          <w:rFonts w:ascii="Courier New" w:hAnsi="Courier New" w:cs="Courier New"/>
+        </w:rPr>
+      </w:pPr>
+      <w:r>
+        <w:rPr>
+          <w:rFonts w:ascii="Courier New" w:hAnsi="Courier New" w:cs="Courier New"/>
+        </w:rPr>
+        <w:t>where k is the energy of the photon and Q2 is the invariant mass of the virtual photon.</w:t>
+      </w:r>
+    </w:p>
+    <w:p>
+      <w:pPr>
+        <w:rPr>
+          <w:rFonts w:ascii="Courier New" w:hAnsi="Courier New" w:cs="Courier New"/>
+        </w:rPr>
+      </w:pPr>
+      <w:r>
+        <w:rPr>
+          <w:rFonts w:ascii="Courier New" w:hAnsi="Courier New" w:cs="Courier New"/>
+        </w:rPr>
+        <w:t xml:space="preserve">This </w:t>
+      </w:r>
+      <w:r>
+        <w:rPr>
+          <w:rFonts w:ascii="Courier New" w:hAnsi="Courier New" w:cs="Courier New"/>
+        </w:rPr>
+        <w:t>is followed by information related to the scattered target (X = p or A) which emerges from the collision.</w:t>
+      </w:r>
+    </w:p>
+    <w:p>
+      <w:pPr>
+        <w:rPr>
+          <w:rStyle w:val="s1"/>
+          <w:rFonts w:ascii="Courier New" w:hAnsi="Courier New" w:cs="Courier New"/>
+        </w:rPr>
+      </w:pPr>
+      <w:r>
+        <w:rPr>
+          <w:rStyle w:val="s1"/>
+          <w:rFonts w:ascii="Courier New" w:hAnsi="Courier New" w:cs="Courier New"/>
+          <w:b/>
+        </w:rPr>
+        <w:t>t</w:t>
+      </w:r>
+      <w:r>
+        <w:rPr>
+          <w:rStyle w:val="s1"/>
+          <w:rFonts w:ascii="Courier New" w:hAnsi="Courier New" w:cs="Courier New"/>
+        </w:rPr>
+        <w:t xml:space="preserve">: </w:t>
+      </w:r>
+      <w:r>
+        <w:rPr>
+          <w:rStyle w:val="s1"/>
+          <w:rFonts w:ascii="Courier New" w:hAnsi="Courier New" w:cs="Courier New"/>
+        </w:rPr>
+        <w:t>event_t  ,</w:t>
+      </w:r>
+    </w:p>
+    <w:p>
+      <w:pPr>
+        <w:rPr>
+          <w:rFonts w:ascii="Courier New" w:hAnsi="Courier New" w:cs="Courier New"/>
+        </w:rPr>
+      </w:pPr>
+      <w:r>
+        <w:rPr>
+          <w:rStyle w:val="s1"/>
           <w:rFonts w:ascii="Courier New" w:hAnsi="Courier New" w:cs="Courier New"/>
         </w:rPr>
         <w:lastRenderedPageBreak/>
-        <w:t>where x, y, z and t are the 4-vector components of the vertex location, nv is the vertex number, nproc is a number intended to represent physical process (always set to 0), nparent is the track number of parent track (0 for primary vertex) and ndaughters is the number of daughter tracks from this vertex.</w:t>
-      </w:r>
-    </w:p>
-    <w:p>
-      <w:pPr>
-        <w:rPr>
-          <w:rFonts w:ascii="Courier New" w:hAnsi="Courier New" w:cs="Courier New"/>
-        </w:rPr>
-      </w:pPr>
-      <w:r>
-        <w:rPr>
-          <w:rFonts w:ascii="Courier New" w:hAnsi="Courier New" w:cs="Courier New"/>
-        </w:rPr>
-        <w:t>This is followed by a line describing the kinematics of the photon in the reference frame where the target (p or A) is at rest.</w:t>
-      </w:r>
-    </w:p>
-    <w:p>
-      <w:pPr>
-        <w:rPr>
-          <w:rStyle w:val="s1"/>
-          <w:rFonts w:ascii="Courier New" w:hAnsi="Courier New" w:cs="Courier New"/>
-        </w:rPr>
-      </w:pPr>
-      <w:r>
-        <w:rPr>
-          <w:rStyle w:val="s1"/>
-          <w:rFonts w:ascii="Courier New" w:hAnsi="Courier New" w:cs="Courier New"/>
-          <w:b/>
-        </w:rPr>
-        <w:t>GAMMA:</w:t>
-      </w:r>
-      <w:r>
-        <w:rPr>
-          <w:rStyle w:val="s1"/>
-          <w:rFonts w:ascii="Courier New" w:hAnsi="Courier New" w:cs="Courier New"/>
-        </w:rPr>
-        <w:t xml:space="preserve">  </w:t>
-      </w:r>
-      <w:r>
-        <w:rPr>
-          <w:rStyle w:val="s1"/>
-          <w:rFonts w:ascii="Courier New" w:hAnsi="Courier New" w:cs="Courier New"/>
-        </w:rPr>
-        <w:t>k</w:t>
-      </w:r>
-      <w:r>
-        <w:rPr>
-          <w:rStyle w:val="s1"/>
-          <w:rFonts w:ascii="Courier New" w:hAnsi="Courier New" w:cs="Courier New"/>
-        </w:rPr>
-        <w:t xml:space="preserve"> </w:t>
-      </w:r>
-      <w:r>
-        <w:rPr>
-          <w:rStyle w:val="s1"/>
-          <w:rFonts w:ascii="Courier New" w:hAnsi="Courier New" w:cs="Courier New"/>
-        </w:rPr>
-        <w:t xml:space="preserve"> Q2</w:t>
-      </w:r>
-      <w:r>
-        <w:rPr>
-          <w:rStyle w:val="s1"/>
-          <w:rFonts w:ascii="Courier New" w:hAnsi="Courier New" w:cs="Courier New"/>
-        </w:rPr>
-        <w:t xml:space="preserve"> </w:t>
-      </w:r>
-      <w:r>
-        <w:rPr>
-          <w:rStyle w:val="s1"/>
-          <w:rFonts w:ascii="Courier New" w:hAnsi="Courier New" w:cs="Courier New"/>
-        </w:rPr>
-        <w:t xml:space="preserve">, </w:t>
-      </w:r>
-    </w:p>
-    <w:p>
-      <w:pPr>
-        <w:rPr>
-          <w:rFonts w:ascii="Courier New" w:hAnsi="Courier New" w:cs="Courier New"/>
-        </w:rPr>
-      </w:pPr>
-      <w:r>
-        <w:rPr>
-          <w:rFonts w:ascii="Courier New" w:hAnsi="Courier New" w:cs="Courier New"/>
-        </w:rPr>
-        <w:t>where k is the energy of the photon and Q2 is the invariant mass of the virtual photon.</w:t>
-      </w:r>
-    </w:p>
-    <w:p>
-      <w:pPr>
-        <w:rPr>
-          <w:rFonts w:ascii="Courier New" w:hAnsi="Courier New" w:cs="Courier New"/>
-        </w:rPr>
-      </w:pPr>
-      <w:r>
-        <w:rPr>
-          <w:rFonts w:ascii="Courier New" w:hAnsi="Courier New" w:cs="Courier New"/>
-        </w:rPr>
-        <w:t xml:space="preserve">This </w:t>
-      </w:r>
-      <w:r>
-        <w:rPr>
-          <w:rFonts w:ascii="Courier New" w:hAnsi="Courier New" w:cs="Courier New"/>
-        </w:rPr>
-        <w:t>is followed by information related to the scattered target (X = p or A) which emerges from the collision.</w:t>
-      </w:r>
-    </w:p>
-    <w:p>
-      <w:pPr>
-        <w:rPr>
-          <w:rStyle w:val="s1"/>
-          <w:rFonts w:ascii="Courier New" w:hAnsi="Courier New" w:cs="Courier New"/>
-        </w:rPr>
-      </w:pPr>
-      <w:r>
-        <w:rPr>
-          <w:rStyle w:val="s1"/>
-          <w:rFonts w:ascii="Courier New" w:hAnsi="Courier New" w:cs="Courier New"/>
-          <w:b/>
-        </w:rPr>
-        <w:t>t</w:t>
-      </w:r>
-      <w:r>
-        <w:rPr>
-          <w:rStyle w:val="s1"/>
-          <w:rFonts w:ascii="Courier New" w:hAnsi="Courier New" w:cs="Courier New"/>
-        </w:rPr>
-        <w:t xml:space="preserve">: </w:t>
-      </w:r>
-      <w:r>
-        <w:rPr>
-          <w:rStyle w:val="s1"/>
-          <w:rFonts w:ascii="Courier New" w:hAnsi="Courier New" w:cs="Courier New"/>
-        </w:rPr>
-        <w:t>event_t  ,</w:t>
-      </w:r>
-    </w:p>
-    <w:p>
-      <w:pPr>
-        <w:rPr>
-          <w:rFonts w:ascii="Courier New" w:hAnsi="Courier New" w:cs="Courier New"/>
-        </w:rPr>
-      </w:pPr>
-      <w:r>
-        <w:rPr>
-          <w:rStyle w:val="s1"/>
-          <w:rFonts w:ascii="Courier New" w:hAnsi="Courier New" w:cs="Courier New"/>
-        </w:rPr>
         <w:t xml:space="preserve">where, as expected, event_t is </w:t>
       </w:r>
       <w:r>
@@ -7231,7 +7662,7 @@
           <w:rPr>
             <w:noProof/>
           </w:rPr>
-          <w:t>5</w:t>
+          <w:t>9</w:t>
         </w:r>
         <w:r>
           <w:fldChar w:fldCharType="end"/>
@@ -9523,7 +9954,7 @@
 </file>
 
 <file path=customXml/itemProps1.xml><?xml version="1.0" encoding="utf-8"?>
-<ds:datastoreItem xmlns:ds="http://schemas.openxmlformats.org/officeDocument/2006/customXml" ds:itemID="{5EBB6CB1-1CC2-294E-B0AE-351C87D8BB6C}">
+<ds:datastoreItem xmlns:ds="http://schemas.openxmlformats.org/officeDocument/2006/customXml" ds:itemID="{CA7E4604-2FEB-1049-BC8E-A3F54409F35E}">
   <ds:schemaRefs>
     <ds:schemaRef ds:uri="http://schemas.openxmlformats.org/officeDocument/2006/bibliography"/>
   </ds:schemaRefs>

</xml_diff>

<commit_message>
Add section on analysis to README
</commit_message>
<xml_diff>
--- a/trunk/Readme.docx
+++ b/trunk/Readme.docx
@@ -4,6 +4,9 @@
   <w:body>
     <w:sdt>
       <w:sdtPr>
+        <w:rPr>
+          <w:rFonts w:ascii="Courier New" w:hAnsi="Courier New" w:cs="Courier New"/>
+        </w:rPr>
         <w:id w:val="1803722973"/>
         <w:docPartObj>
           <w:docPartGallery w:val="Table of Contents"/>
@@ -15,8 +18,14 @@
         <w:p>
           <w:pPr>
             <w:pStyle w:val="ContentsHeading"/>
+            <w:rPr>
+              <w:rFonts w:ascii="Courier New" w:hAnsi="Courier New" w:cs="Courier New"/>
+            </w:rPr>
           </w:pPr>
           <w:r>
+            <w:rPr>
+              <w:rFonts w:ascii="Courier New" w:hAnsi="Courier New" w:cs="Courier New"/>
+            </w:rPr>
             <w:t>Contents</w:t>
           </w:r>
         </w:p>
@@ -25,13 +34,20 @@
     <w:p>
       <w:pPr>
         <w:rPr>
+          <w:rFonts w:ascii="Courier New" w:hAnsi="Courier New" w:cs="Courier New"/>
           <w:b/>
         </w:rPr>
       </w:pPr>
     </w:p>
     <w:p>
-      <w:r>
-        <w:rPr>
+      <w:pPr>
+        <w:rPr>
+          <w:rFonts w:ascii="Courier New" w:hAnsi="Courier New" w:cs="Courier New"/>
+        </w:rPr>
+      </w:pPr>
+      <w:r>
+        <w:rPr>
+          <w:rFonts w:ascii="Courier New" w:hAnsi="Courier New" w:cs="Courier New"/>
           <w:b/>
         </w:rPr>
         <w:t>Basic Information</w:t>
@@ -41,16 +57,25 @@
       <w:pPr>
         <w:pStyle w:val="Contents1"/>
         <w:rPr>
-          <w:rFonts w:eastAsiaTheme="minorEastAsia"/>
-        </w:rPr>
-      </w:pPr>
-      <w:r>
+          <w:rFonts w:ascii="Courier New" w:eastAsiaTheme="minorEastAsia" w:hAnsi="Courier New" w:cs="Courier New"/>
+        </w:rPr>
+      </w:pPr>
+      <w:r>
+        <w:rPr>
+          <w:rFonts w:ascii="Courier New" w:hAnsi="Courier New" w:cs="Courier New"/>
+        </w:rPr>
         <w:fldChar w:fldCharType="begin"/>
       </w:r>
       <w:r>
+        <w:rPr>
+          <w:rFonts w:ascii="Courier New" w:hAnsi="Courier New" w:cs="Courier New"/>
+        </w:rPr>
         <w:instrText>TOC \z \o "1-1" \u</w:instrText>
       </w:r>
       <w:r>
+        <w:rPr>
+          <w:rFonts w:ascii="Courier New" w:hAnsi="Courier New" w:cs="Courier New"/>
+        </w:rPr>
         <w:fldChar w:fldCharType="separate"/>
       </w:r>
       <w:hyperlink w:anchor="_Toc461369149">
@@ -72,23 +97,27 @@
         </w:r>
         <w:r>
           <w:rPr>
+            <w:rFonts w:ascii="Courier New" w:hAnsi="Courier New" w:cs="Courier New"/>
             <w:webHidden/>
           </w:rPr>
           <w:fldChar w:fldCharType="begin"/>
         </w:r>
         <w:r>
           <w:rPr>
+            <w:rFonts w:ascii="Courier New" w:hAnsi="Courier New" w:cs="Courier New"/>
             <w:webHidden/>
           </w:rPr>
           <w:instrText>PAGEREF _Toc461369149 \h</w:instrText>
         </w:r>
         <w:r>
           <w:rPr>
+            <w:rFonts w:ascii="Courier New" w:hAnsi="Courier New" w:cs="Courier New"/>
             <w:webHidden/>
           </w:rPr>
         </w:r>
         <w:r>
           <w:rPr>
+            <w:rFonts w:ascii="Courier New" w:hAnsi="Courier New" w:cs="Courier New"/>
             <w:webHidden/>
           </w:rPr>
           <w:fldChar w:fldCharType="separate"/>
@@ -96,12 +125,14 @@
         <w:r>
           <w:rPr>
             <w:rStyle w:val="IndexLink"/>
+            <w:rFonts w:ascii="Courier New" w:hAnsi="Courier New" w:cs="Courier New"/>
           </w:rPr>
           <w:tab/>
           <w:t>2</w:t>
         </w:r>
         <w:r>
           <w:rPr>
+            <w:rFonts w:ascii="Courier New" w:hAnsi="Courier New" w:cs="Courier New"/>
             <w:webHidden/>
           </w:rPr>
           <w:fldChar w:fldCharType="end"/>
@@ -112,7 +143,7 @@
       <w:pPr>
         <w:pStyle w:val="Contents1"/>
         <w:rPr>
-          <w:rFonts w:eastAsiaTheme="minorEastAsia"/>
+          <w:rFonts w:ascii="Courier New" w:eastAsiaTheme="minorEastAsia" w:hAnsi="Courier New" w:cs="Courier New"/>
         </w:rPr>
       </w:pPr>
       <w:hyperlink w:anchor="_Toc461369150">
@@ -126,23 +157,27 @@
         </w:r>
         <w:r>
           <w:rPr>
+            <w:rFonts w:ascii="Courier New" w:hAnsi="Courier New" w:cs="Courier New"/>
             <w:webHidden/>
           </w:rPr>
           <w:fldChar w:fldCharType="begin"/>
         </w:r>
         <w:r>
           <w:rPr>
+            <w:rFonts w:ascii="Courier New" w:hAnsi="Courier New" w:cs="Courier New"/>
             <w:webHidden/>
           </w:rPr>
           <w:instrText>PAGEREF _Toc461369150 \h</w:instrText>
         </w:r>
         <w:r>
           <w:rPr>
+            <w:rFonts w:ascii="Courier New" w:hAnsi="Courier New" w:cs="Courier New"/>
             <w:webHidden/>
           </w:rPr>
         </w:r>
         <w:r>
           <w:rPr>
+            <w:rFonts w:ascii="Courier New" w:hAnsi="Courier New" w:cs="Courier New"/>
             <w:webHidden/>
           </w:rPr>
           <w:fldChar w:fldCharType="separate"/>
@@ -150,12 +185,14 @@
         <w:r>
           <w:rPr>
             <w:rStyle w:val="IndexLink"/>
+            <w:rFonts w:ascii="Courier New" w:hAnsi="Courier New" w:cs="Courier New"/>
           </w:rPr>
           <w:tab/>
           <w:t>3</w:t>
         </w:r>
         <w:r>
           <w:rPr>
+            <w:rFonts w:ascii="Courier New" w:hAnsi="Courier New" w:cs="Courier New"/>
             <w:webHidden/>
           </w:rPr>
           <w:fldChar w:fldCharType="end"/>
@@ -166,7 +203,7 @@
       <w:pPr>
         <w:pStyle w:val="Contents1"/>
         <w:rPr>
-          <w:rFonts w:eastAsiaTheme="minorEastAsia"/>
+          <w:rFonts w:ascii="Courier New" w:eastAsiaTheme="minorEastAsia" w:hAnsi="Courier New" w:cs="Courier New"/>
         </w:rPr>
       </w:pPr>
       <w:hyperlink w:anchor="_Toc461369151">
@@ -180,23 +217,27 @@
         </w:r>
         <w:r>
           <w:rPr>
+            <w:rFonts w:ascii="Courier New" w:hAnsi="Courier New" w:cs="Courier New"/>
             <w:webHidden/>
           </w:rPr>
           <w:fldChar w:fldCharType="begin"/>
         </w:r>
         <w:r>
           <w:rPr>
+            <w:rFonts w:ascii="Courier New" w:hAnsi="Courier New" w:cs="Courier New"/>
             <w:webHidden/>
           </w:rPr>
           <w:instrText>PAGEREF _Toc461369151 \h</w:instrText>
         </w:r>
         <w:r>
           <w:rPr>
+            <w:rFonts w:ascii="Courier New" w:hAnsi="Courier New" w:cs="Courier New"/>
             <w:webHidden/>
           </w:rPr>
         </w:r>
         <w:r>
           <w:rPr>
+            <w:rFonts w:ascii="Courier New" w:hAnsi="Courier New" w:cs="Courier New"/>
             <w:webHidden/>
           </w:rPr>
           <w:fldChar w:fldCharType="separate"/>
@@ -204,12 +245,14 @@
         <w:r>
           <w:rPr>
             <w:rStyle w:val="IndexLink"/>
+            <w:rFonts w:ascii="Courier New" w:hAnsi="Courier New" w:cs="Courier New"/>
           </w:rPr>
           <w:tab/>
           <w:t>4</w:t>
         </w:r>
         <w:r>
           <w:rPr>
+            <w:rFonts w:ascii="Courier New" w:hAnsi="Courier New" w:cs="Courier New"/>
             <w:webHidden/>
           </w:rPr>
           <w:fldChar w:fldCharType="end"/>
@@ -220,7 +263,7 @@
       <w:pPr>
         <w:pStyle w:val="Contents1"/>
         <w:rPr>
-          <w:rFonts w:eastAsiaTheme="minorEastAsia"/>
+          <w:rFonts w:ascii="Courier New" w:eastAsiaTheme="minorEastAsia" w:hAnsi="Courier New" w:cs="Courier New"/>
         </w:rPr>
       </w:pPr>
       <w:hyperlink w:anchor="_Toc461369152">
@@ -234,23 +277,27 @@
         </w:r>
         <w:r>
           <w:rPr>
+            <w:rFonts w:ascii="Courier New" w:hAnsi="Courier New" w:cs="Courier New"/>
             <w:webHidden/>
           </w:rPr>
           <w:fldChar w:fldCharType="begin"/>
         </w:r>
         <w:r>
           <w:rPr>
+            <w:rFonts w:ascii="Courier New" w:hAnsi="Courier New" w:cs="Courier New"/>
             <w:webHidden/>
           </w:rPr>
           <w:instrText>PAGEREF _Toc461369152 \h</w:instrText>
         </w:r>
         <w:r>
           <w:rPr>
+            <w:rFonts w:ascii="Courier New" w:hAnsi="Courier New" w:cs="Courier New"/>
             <w:webHidden/>
           </w:rPr>
         </w:r>
         <w:r>
           <w:rPr>
+            <w:rFonts w:ascii="Courier New" w:hAnsi="Courier New" w:cs="Courier New"/>
             <w:webHidden/>
           </w:rPr>
           <w:fldChar w:fldCharType="separate"/>
@@ -258,12 +305,14 @@
         <w:r>
           <w:rPr>
             <w:rStyle w:val="IndexLink"/>
+            <w:rFonts w:ascii="Courier New" w:hAnsi="Courier New" w:cs="Courier New"/>
           </w:rPr>
           <w:tab/>
           <w:t>9</w:t>
         </w:r>
         <w:r>
           <w:rPr>
+            <w:rFonts w:ascii="Courier New" w:hAnsi="Courier New" w:cs="Courier New"/>
             <w:webHidden/>
           </w:rPr>
           <w:fldChar w:fldCharType="end"/>
@@ -274,7 +323,7 @@
       <w:pPr>
         <w:pStyle w:val="Contents1"/>
         <w:rPr>
-          <w:rFonts w:eastAsiaTheme="minorEastAsia"/>
+          <w:rFonts w:ascii="Courier New" w:eastAsiaTheme="minorEastAsia" w:hAnsi="Courier New" w:cs="Courier New"/>
         </w:rPr>
       </w:pPr>
       <w:hyperlink w:anchor="_Toc461369153">
@@ -288,23 +337,27 @@
         </w:r>
         <w:r>
           <w:rPr>
+            <w:rFonts w:ascii="Courier New" w:hAnsi="Courier New" w:cs="Courier New"/>
             <w:webHidden/>
           </w:rPr>
           <w:fldChar w:fldCharType="begin"/>
         </w:r>
         <w:r>
           <w:rPr>
+            <w:rFonts w:ascii="Courier New" w:hAnsi="Courier New" w:cs="Courier New"/>
             <w:webHidden/>
           </w:rPr>
           <w:instrText>PAGEREF _Toc461369153 \h</w:instrText>
         </w:r>
         <w:r>
           <w:rPr>
+            <w:rFonts w:ascii="Courier New" w:hAnsi="Courier New" w:cs="Courier New"/>
             <w:webHidden/>
           </w:rPr>
         </w:r>
         <w:r>
           <w:rPr>
+            <w:rFonts w:ascii="Courier New" w:hAnsi="Courier New" w:cs="Courier New"/>
             <w:webHidden/>
           </w:rPr>
           <w:fldChar w:fldCharType="separate"/>
@@ -312,12 +365,27 @@
         <w:r>
           <w:rPr>
             <w:rStyle w:val="IndexLink"/>
+            <w:rFonts w:ascii="Courier New" w:hAnsi="Courier New" w:cs="Courier New"/>
           </w:rPr>
           <w:tab/>
-          <w:t>11</w:t>
         </w:r>
         <w:r>
           <w:rPr>
+            <w:rStyle w:val="IndexLink"/>
+            <w:rFonts w:ascii="Courier New" w:hAnsi="Courier New" w:cs="Courier New"/>
+          </w:rPr>
+          <w:t>1</w:t>
+        </w:r>
+        <w:r>
+          <w:rPr>
+            <w:rStyle w:val="IndexLink"/>
+            <w:rFonts w:ascii="Courier New" w:hAnsi="Courier New" w:cs="Courier New"/>
+          </w:rPr>
+          <w:t>1</w:t>
+        </w:r>
+        <w:r>
+          <w:rPr>
+            <w:rFonts w:ascii="Courier New" w:hAnsi="Courier New" w:cs="Courier New"/>
             <w:webHidden/>
           </w:rPr>
           <w:fldChar w:fldCharType="end"/>
@@ -327,7 +395,7 @@
     <w:p>
       <w:pPr>
         <w:rPr>
-          <w:rFonts w:ascii="Calibri Light" w:hAnsi="Calibri Light"/>
+          <w:rFonts w:ascii="Courier New" w:hAnsi="Courier New" w:cs="Courier New"/>
           <w:color w:val="5B9BD5" w:themeColor="accent1"/>
           <w:sz w:val="32"/>
           <w:szCs w:val="32"/>
@@ -337,7 +405,7 @@
     <w:p>
       <w:pPr>
         <w:rPr>
-          <w:rFonts w:ascii="Calibri Light" w:hAnsi="Calibri Light"/>
+          <w:rFonts w:ascii="Courier New" w:hAnsi="Courier New" w:cs="Courier New"/>
           <w:color w:val="5B9BD5" w:themeColor="accent1"/>
           <w:sz w:val="32"/>
           <w:szCs w:val="32"/>
@@ -345,7 +413,7 @@
       </w:pPr>
       <w:r>
         <w:rPr>
-          <w:rFonts w:ascii="Calibri Light" w:hAnsi="Calibri Light"/>
+          <w:rFonts w:ascii="Courier New" w:hAnsi="Courier New" w:cs="Courier New"/>
           <w:color w:val="5B9BD5" w:themeColor="accent1"/>
           <w:sz w:val="32"/>
           <w:szCs w:val="32"/>
@@ -362,9 +430,15 @@
         </w:rPr>
       </w:pPr>
       <w:r>
+        <w:rPr>
+          <w:rFonts w:ascii="Courier New" w:hAnsi="Courier New" w:cs="Courier New"/>
+        </w:rPr>
         <w:fldChar w:fldCharType="end"/>
       </w:r>
       <w:r>
+        <w:rPr>
+          <w:rFonts w:ascii="Courier New" w:hAnsi="Courier New" w:cs="Courier New"/>
+        </w:rPr>
         <w:br w:type="page"/>
       </w:r>
     </w:p>
@@ -1327,7 +1401,6 @@
       <w:pPr>
         <w:pStyle w:val="HTMLPreformatted"/>
         <w:rPr>
-          <w:rFonts w:ascii="Consolas" w:hAnsi="Consolas"/>
           <w:color w:val="24292E"/>
           <w:sz w:val="18"/>
           <w:szCs w:val="18"/>
@@ -1762,31 +1835,19 @@
       </w:r>
       <w:r>
         <w:rPr>
-          <w:rFonts w:ascii="Symbol" w:hAnsi="Symbol" w:cs="Courier New"/>
-        </w:rPr>
-        <w:t></w:t>
-      </w:r>
-      <w:r>
-        <w:rPr>
-          <w:rFonts w:ascii="Courier New" w:hAnsi="Courier New" w:cs="Courier New"/>
-        </w:rPr>
-        <w:t xml:space="preserve">, </w:t>
-      </w:r>
-      <w:r>
-        <w:rPr>
-          <w:rFonts w:ascii="Symbol" w:hAnsi="Symbol" w:cs="Courier New"/>
-        </w:rPr>
-        <w:t></w:t>
-      </w:r>
-      <w:r>
-        <w:rPr>
-          <w:rFonts w:ascii="Courier New" w:hAnsi="Courier New" w:cs="Courier New"/>
-        </w:rPr>
-        <w:t xml:space="preserve">’, and </w:t>
-      </w:r>
-      <w:r>
-        <w:rPr>
-          <w:rFonts w:ascii="Symbol" w:hAnsi="Symbol" w:cs="Courier New"/>
+          <w:rFonts w:ascii="Courier New" w:hAnsi="Courier New" w:cs="Courier New"/>
+        </w:rPr>
+        <w:t xml:space="preserve">, </w:t>
+      </w:r>
+      <w:r>
+        <w:rPr>
+          <w:rFonts w:ascii="Courier New" w:hAnsi="Courier New" w:cs="Courier New"/>
+        </w:rPr>
+        <w:t xml:space="preserve">’, and </w:t>
+      </w:r>
+      <w:r>
+        <w:rPr>
+          <w:rFonts w:ascii="Courier New" w:hAnsi="Courier New" w:cs="Courier New"/>
         </w:rPr>
         <w:t></w:t>
       </w:r>
@@ -2019,26 +2080,13 @@
           <w:rFonts w:ascii="Courier New" w:hAnsi="Courier New" w:cs="Courier New"/>
           <w:u w:val="single"/>
         </w:rPr>
-        <w:t>Legacy</w:t>
-      </w:r>
-      <w:r>
-        <w:rPr>
-          <w:rFonts w:ascii="Courier New" w:hAnsi="Courier New" w:cs="Courier New"/>
-          <w:u w:val="single"/>
-        </w:rPr>
-        <w:t xml:space="preserve"> parameter</w:t>
-      </w:r>
-      <w:r>
-        <w:rPr>
-          <w:rFonts w:ascii="Courier New" w:hAnsi="Courier New" w:cs="Courier New"/>
-        </w:rPr>
-        <w:t xml:space="preserve"> is used</w:t>
-      </w:r>
-      <w:r>
-        <w:rPr>
-          <w:rFonts w:ascii="Courier New" w:hAnsi="Courier New" w:cs="Courier New"/>
-        </w:rPr>
-        <w:t xml:space="preserve"> to indicate options in the set up file that have been inherited from STARLight but might not be accurately implemented in eSTARlight.</w:t>
+        <w:t>Legacy parameter</w:t>
+      </w:r>
+      <w:r>
+        <w:rPr>
+          <w:rFonts w:ascii="Courier New" w:hAnsi="Courier New" w:cs="Courier New"/>
+        </w:rPr>
+        <w:t xml:space="preserve"> is used to indicate options in the set up file that have been inherited from STARLight but might not be accurately implemented in eSTARlight.</w:t>
       </w:r>
     </w:p>
     <w:p>
@@ -2410,7 +2458,7 @@
       <m:oMath>
         <m:r>
           <w:rPr>
-            <w:rFonts w:ascii="Cambria Math" w:hAnsi="Cambria Math"/>
+            <w:rFonts w:ascii="Cambria Math" w:hAnsi="Cambria Math" w:cs="Courier New"/>
           </w:rPr>
           <m:t>ℏc</m:t>
         </m:r>
@@ -2419,7 +2467,7 @@
             <m:degHide m:val="1"/>
             <m:ctrlPr>
               <w:rPr>
-                <w:rFonts w:ascii="Cambria Math" w:hAnsi="Cambria Math"/>
+                <w:rFonts w:ascii="Cambria Math" w:hAnsi="Cambria Math" w:cs="Courier New"/>
               </w:rPr>
             </m:ctrlPr>
           </m:radPr>
@@ -2429,7 +2477,7 @@
               <m:fPr>
                 <m:ctrlPr>
                   <w:rPr>
-                    <w:rFonts w:ascii="Cambria Math" w:hAnsi="Cambria Math"/>
+                    <w:rFonts w:ascii="Cambria Math" w:hAnsi="Cambria Math" w:cs="Courier New"/>
                   </w:rPr>
                 </m:ctrlPr>
               </m:fPr>
@@ -2438,14 +2486,14 @@
                   <m:sSubPr>
                     <m:ctrlPr>
                       <w:rPr>
-                        <w:rFonts w:ascii="Cambria Math" w:hAnsi="Cambria Math"/>
+                        <w:rFonts w:ascii="Cambria Math" w:hAnsi="Cambria Math" w:cs="Courier New"/>
                       </w:rPr>
                     </m:ctrlPr>
                   </m:sSubPr>
                   <m:e>
                     <m:r>
                       <w:rPr>
-                        <w:rFonts w:ascii="Cambria Math" w:hAnsi="Cambria Math"/>
+                        <w:rFonts w:ascii="Cambria Math" w:hAnsi="Cambria Math" w:cs="Courier New"/>
                       </w:rPr>
                       <m:t>γ</m:t>
                     </m:r>
@@ -2453,7 +2501,7 @@
                   <m:sub>
                     <m:r>
                       <w:rPr>
-                        <w:rFonts w:ascii="Cambria Math" w:hAnsi="Cambria Math"/>
+                        <w:rFonts w:ascii="Cambria Math" w:hAnsi="Cambria Math" w:cs="Courier New"/>
                       </w:rPr>
                       <m:t>1</m:t>
                     </m:r>
@@ -2463,14 +2511,14 @@
                   <m:sSubPr>
                     <m:ctrlPr>
                       <w:rPr>
-                        <w:rFonts w:ascii="Cambria Math" w:hAnsi="Cambria Math"/>
+                        <w:rFonts w:ascii="Cambria Math" w:hAnsi="Cambria Math" w:cs="Courier New"/>
                       </w:rPr>
                     </m:ctrlPr>
                   </m:sSubPr>
                   <m:e>
                     <m:r>
                       <w:rPr>
-                        <w:rFonts w:ascii="Cambria Math" w:hAnsi="Cambria Math"/>
+                        <w:rFonts w:ascii="Cambria Math" w:hAnsi="Cambria Math" w:cs="Courier New"/>
                       </w:rPr>
                       <m:t>γ</m:t>
                     </m:r>
@@ -2478,7 +2526,7 @@
                   <m:sub>
                     <m:r>
                       <w:rPr>
-                        <w:rFonts w:ascii="Cambria Math" w:hAnsi="Cambria Math"/>
+                        <w:rFonts w:ascii="Cambria Math" w:hAnsi="Cambria Math" w:cs="Courier New"/>
                       </w:rPr>
                       <m:t>2</m:t>
                     </m:r>
@@ -2490,14 +2538,14 @@
                   <m:sSubPr>
                     <m:ctrlPr>
                       <w:rPr>
-                        <w:rFonts w:ascii="Cambria Math" w:hAnsi="Cambria Math"/>
+                        <w:rFonts w:ascii="Cambria Math" w:hAnsi="Cambria Math" w:cs="Courier New"/>
                       </w:rPr>
                     </m:ctrlPr>
                   </m:sSubPr>
                   <m:e>
                     <m:r>
                       <w:rPr>
-                        <w:rFonts w:ascii="Cambria Math" w:hAnsi="Cambria Math"/>
+                        <w:rFonts w:ascii="Cambria Math" w:hAnsi="Cambria Math" w:cs="Courier New"/>
                       </w:rPr>
                       <m:t>R</m:t>
                     </m:r>
@@ -2505,7 +2553,7 @@
                   <m:sub>
                     <m:r>
                       <w:rPr>
-                        <w:rFonts w:ascii="Cambria Math" w:hAnsi="Cambria Math"/>
+                        <w:rFonts w:ascii="Cambria Math" w:hAnsi="Cambria Math" w:cs="Courier New"/>
                       </w:rPr>
                       <m:t>1</m:t>
                     </m:r>
@@ -2515,14 +2563,14 @@
                   <m:sSubPr>
                     <m:ctrlPr>
                       <w:rPr>
-                        <w:rFonts w:ascii="Cambria Math" w:hAnsi="Cambria Math"/>
+                        <w:rFonts w:ascii="Cambria Math" w:hAnsi="Cambria Math" w:cs="Courier New"/>
                       </w:rPr>
                     </m:ctrlPr>
                   </m:sSubPr>
                   <m:e>
                     <m:r>
                       <w:rPr>
-                        <w:rFonts w:ascii="Cambria Math" w:hAnsi="Cambria Math"/>
+                        <w:rFonts w:ascii="Cambria Math" w:hAnsi="Cambria Math" w:cs="Courier New"/>
                       </w:rPr>
                       <m:t>R</m:t>
                     </m:r>
@@ -2530,7 +2578,7 @@
                   <m:sub>
                     <m:r>
                       <w:rPr>
-                        <w:rFonts w:ascii="Cambria Math" w:hAnsi="Cambria Math"/>
+                        <w:rFonts w:ascii="Cambria Math" w:hAnsi="Cambria Math" w:cs="Courier New"/>
                       </w:rPr>
                       <m:t>2</m:t>
                     </m:r>
@@ -2582,84 +2630,167 @@
           <w:rFonts w:ascii="Courier New" w:hAnsi="Courier New" w:cs="Courier New"/>
         </w:rPr>
         <w:tab/>
-        <w:t>#Min value of w.</w:t>
-      </w:r>
-      <w:r>
+        <w:t>#Min value of w. Minimum value for the gamma-</w:t>
+      </w:r>
+      <w:r>
+        <w:rPr>
+          <w:rFonts w:ascii="Courier New" w:hAnsi="Courier New" w:cs="Courier New"/>
+        </w:rPr>
+        <w:t>pomeron</w:t>
+      </w:r>
+      <w:r>
+        <w:rPr>
+          <w:rFonts w:ascii="Courier New" w:hAnsi="Courier New" w:cs="Courier New"/>
+        </w:rPr>
+        <w:t xml:space="preserve"> center of mass energy, W, in GeV.  Setting W_MIN = -1 tells </w:t>
+      </w:r>
+      <w:r>
+        <w:rPr>
+          <w:rFonts w:ascii="Courier New" w:hAnsi="Courier New" w:cs="Courier New"/>
+        </w:rPr>
+        <w:t>e</w:t>
+      </w:r>
+      <w:r>
+        <w:rPr>
+          <w:rFonts w:ascii="Courier New" w:hAnsi="Courier New" w:cs="Courier New"/>
+        </w:rPr>
+        <w:t xml:space="preserve">STARlight to use the default value specified in inputParameters.cpp (recommended for single meson production). The default W_MIN is the larger of the kinematic limit ( </w:t>
+      </w:r>
+      <w:r>
+        <w:rPr>
+          <w:rFonts w:ascii="Courier New" w:hAnsi="Courier New" w:cs="Courier New"/>
+          <w:i/>
+        </w:rPr>
+        <w:t>e.g.</w:t>
+      </w:r>
+      <w:r>
+        <w:rPr>
+          <w:rFonts w:ascii="Courier New" w:hAnsi="Courier New" w:cs="Courier New"/>
+        </w:rPr>
+        <w:t xml:space="preserve"> 2m</w:t>
+      </w:r>
+      <w:r>
+        <w:rPr>
+          <w:rFonts w:ascii="Courier New" w:hAnsi="Courier New" w:cs="Courier New"/>
+          <w:vertAlign w:val="subscript"/>
+        </w:rPr>
+        <w:t></w:t>
+      </w:r>
+      <w:r>
+        <w:rPr>
+          <w:rFonts w:ascii="Courier New" w:hAnsi="Courier New" w:cs="Courier New"/>
+        </w:rPr>
+        <w:t xml:space="preserve"> for </w:t>
+      </w:r>
+      <w:r>
+        <w:rPr>
+          <w:rFonts w:ascii="Courier New" w:hAnsi="Courier New" w:cs="Courier New"/>
+        </w:rPr>
+        <w:t xml:space="preserve"> decays) or the particle mass </w:t>
+      </w:r>
+      <w:r>
+        <w:rPr>
+          <w:rFonts w:ascii="Courier New" w:hAnsi="Courier New" w:cs="Courier New"/>
+        </w:rPr>
+        <w:t>minus five times the width.</w:t>
+      </w:r>
+    </w:p>
+    <w:p>
+      <w:pPr>
+        <w:pStyle w:val="PlainText"/>
+        <w:ind w:left="2880" w:hanging="2880"/>
+        <w:rPr>
+          <w:rFonts w:ascii="Courier New" w:hAnsi="Courier New" w:cs="Courier New"/>
+        </w:rPr>
+      </w:pPr>
+      <w:r>
+        <w:rPr>
+          <w:rFonts w:ascii="Courier New" w:hAnsi="Courier New" w:cs="Courier New"/>
+        </w:rPr>
+        <w:t xml:space="preserve">W_N_BINS = 40  </w:t>
+      </w:r>
+      <w:r>
+        <w:rPr>
+          <w:rFonts w:ascii="Courier New" w:hAnsi="Courier New" w:cs="Courier New"/>
+        </w:rPr>
+        <w:tab/>
+        <w:t>#Bins W</w:t>
+      </w:r>
+      <w:r>
+        <w:rPr>
+          <w:rFonts w:ascii="Courier New" w:hAnsi="Courier New" w:cs="Courier New"/>
+        </w:rPr>
+        <w:t xml:space="preserve"> maximum and minimum values for </w:t>
+      </w:r>
+      <w:r>
+        <w:rPr>
+          <w:rFonts w:ascii="Courier New" w:hAnsi="Courier New" w:cs="Courier New"/>
+        </w:rPr>
+        <w:t>W</w:t>
+      </w:r>
+      <w:r>
+        <w:rPr>
+          <w:rFonts w:ascii="Courier New" w:hAnsi="Courier New" w:cs="Courier New"/>
+        </w:rPr>
+        <w:t xml:space="preserve"> and the number of w bins in the lookup tables</w:t>
+      </w:r>
+      <w:r>
+        <w:rPr>
+          <w:rFonts w:ascii="Courier New" w:hAnsi="Courier New" w:cs="Courier New"/>
+        </w:rPr>
+        <w:t>.</w:t>
+      </w:r>
+    </w:p>
+    <w:p>
+      <w:pPr>
+        <w:pStyle w:val="PlainText"/>
+        <w:ind w:left="2880" w:hanging="2880"/>
+        <w:rPr>
+          <w:rFonts w:ascii="Courier New" w:hAnsi="Courier New" w:cs="Courier New"/>
+        </w:rPr>
+      </w:pPr>
+      <w:r>
+        <w:rPr>
+          <w:rFonts w:ascii="Courier New" w:hAnsi="Courier New" w:cs="Courier New"/>
+        </w:rPr>
+        <w:t xml:space="preserve">RAP_MAX = 8.    </w:t>
+      </w:r>
+      <w:r>
+        <w:rPr>
+          <w:rFonts w:ascii="Courier New" w:hAnsi="Courier New" w:cs="Courier New"/>
+        </w:rPr>
+        <w:tab/>
+      </w:r>
+      <w:r>
+        <w:rPr>
+          <w:rFonts w:ascii="Courier New" w:hAnsi="Courier New" w:cs="Courier New"/>
+        </w:rPr>
+        <w:t xml:space="preserve"># </w:t>
+      </w:r>
+      <w:r>
+        <w:rPr>
+          <w:rFonts w:ascii="Courier New" w:hAnsi="Courier New" w:cs="Courier New"/>
+          <w:u w:val="single"/>
+        </w:rPr>
+        <w:t>Legacy parameter:</w:t>
+      </w:r>
+      <w:r>
+        <w:rPr>
+          <w:rFonts w:ascii="Courier New" w:hAnsi="Courier New" w:cs="Courier New"/>
+        </w:rPr>
         <w:t xml:space="preserve"> </w:t>
       </w:r>
       <w:r>
         <w:rPr>
           <w:rFonts w:ascii="Courier New" w:hAnsi="Courier New" w:cs="Courier New"/>
         </w:rPr>
-        <w:t>Minimum value for the gamma-</w:t>
-      </w:r>
-      <w:r>
-        <w:rPr>
-          <w:rFonts w:ascii="Courier New" w:hAnsi="Courier New" w:cs="Courier New"/>
-        </w:rPr>
-        <w:t>pomeron</w:t>
-      </w:r>
-      <w:r>
-        <w:rPr>
-          <w:rFonts w:ascii="Courier New" w:hAnsi="Courier New" w:cs="Courier New"/>
-        </w:rPr>
-        <w:t xml:space="preserve"> center of mass energy, W, in GeV.  Setting W_MIN = -1 tells </w:t>
-      </w:r>
-      <w:r>
-        <w:rPr>
-          <w:rFonts w:ascii="Courier New" w:hAnsi="Courier New" w:cs="Courier New"/>
-        </w:rPr>
-        <w:t>e</w:t>
-      </w:r>
-      <w:r>
-        <w:rPr>
-          <w:rFonts w:ascii="Courier New" w:hAnsi="Courier New" w:cs="Courier New"/>
-        </w:rPr>
-        <w:t xml:space="preserve">STARlight to use the default value specified in inputParameters.cpp (recommended for single meson production). The default W_MIN is the larger of the kinematic limit ( </w:t>
-      </w:r>
-      <w:r>
-        <w:rPr>
-          <w:rFonts w:ascii="Courier New" w:hAnsi="Courier New" w:cs="Courier New"/>
-          <w:i/>
-        </w:rPr>
-        <w:t>e.g.</w:t>
-      </w:r>
-      <w:r>
-        <w:rPr>
-          <w:rFonts w:ascii="Courier New" w:hAnsi="Courier New" w:cs="Courier New"/>
-        </w:rPr>
-        <w:t xml:space="preserve"> 2m</w:t>
-      </w:r>
-      <w:r>
-        <w:rPr>
-          <w:rFonts w:ascii="Symbol" w:hAnsi="Symbol" w:cs="Courier New"/>
-          <w:vertAlign w:val="subscript"/>
-        </w:rPr>
-        <w:t></w:t>
-      </w:r>
-      <w:r>
-        <w:rPr>
-          <w:rFonts w:ascii="Courier New" w:hAnsi="Courier New" w:cs="Courier New"/>
-        </w:rPr>
-        <w:t xml:space="preserve"> for </w:t>
-      </w:r>
-      <w:r>
-        <w:rPr>
-          <w:rFonts w:ascii="Symbol" w:hAnsi="Symbol" w:cs="Courier New"/>
-        </w:rPr>
-        <w:t></w:t>
-      </w:r>
-      <w:r>
-        <w:rPr>
-          <w:rFonts w:ascii="Courier New" w:hAnsi="Courier New" w:cs="Courier New"/>
-        </w:rPr>
-        <w:t xml:space="preserve"> decays) or the particle mass </w:t>
-      </w:r>
-      <w:r>
-        <w:rPr>
-          <w:rFonts w:ascii="Courier New" w:hAnsi="Courier New" w:cs="Courier New"/>
-        </w:rPr>
-        <w:t>minus five times the width.</w:t>
+        <w:t>Maximum</w:t>
+      </w:r>
+      <w:r>
+        <w:rPr>
+          <w:rFonts w:ascii="Courier New" w:hAnsi="Courier New" w:cs="Courier New"/>
+        </w:rPr>
+        <w:t xml:space="preserve"> rapidity of produced particle. Mostly left over from STARlight implementation.</w:t>
       </w:r>
     </w:p>
     <w:p>
@@ -2674,38 +2805,39 @@
         <w:rPr>
           <w:rFonts w:ascii="Courier New" w:hAnsi="Courier New" w:cs="Courier New"/>
         </w:rPr>
-        <w:t xml:space="preserve">W_N_BINS = 40  </w:t>
-      </w:r>
-      <w:r>
-        <w:rPr>
-          <w:rFonts w:ascii="Courier New" w:hAnsi="Courier New" w:cs="Courier New"/>
-        </w:rPr>
-        <w:tab/>
-        <w:t>#Bins W</w:t>
-      </w:r>
-      <w:r>
-        <w:rPr>
-          <w:rFonts w:ascii="Courier New" w:hAnsi="Courier New" w:cs="Courier New"/>
-        </w:rPr>
-        <w:t xml:space="preserve"> maximum and minimum values for </w:t>
-      </w:r>
-      <w:r>
-        <w:rPr>
-          <w:rFonts w:ascii="Courier New" w:hAnsi="Courier New" w:cs="Courier New"/>
-        </w:rPr>
-        <w:t>W</w:t>
-      </w:r>
-      <w:r>
-        <w:rPr>
-          <w:rFonts w:ascii="Courier New" w:hAnsi="Courier New" w:cs="Courier New"/>
-        </w:rPr>
-        <w:t xml:space="preserve"> and the number of w bins in the lookup tables</w:t>
-      </w:r>
-      <w:r>
-        <w:rPr>
-          <w:rFonts w:ascii="Courier New" w:hAnsi="Courier New" w:cs="Courier New"/>
-        </w:rPr>
-        <w:t>.</w:t>
+        <w:t xml:space="preserve">RAP_N_BINS = 80 </w:t>
+      </w:r>
+      <w:r>
+        <w:rPr>
+          <w:rFonts w:ascii="Courier New" w:hAnsi="Courier New" w:cs="Courier New"/>
+        </w:rPr>
+        <w:tab/>
+        <w:t xml:space="preserve"># </w:t>
+      </w:r>
+      <w:r>
+        <w:rPr>
+          <w:rFonts w:ascii="Courier New" w:hAnsi="Courier New" w:cs="Courier New"/>
+          <w:u w:val="single"/>
+        </w:rPr>
+        <w:t>Legacy parameter:</w:t>
+      </w:r>
+      <w:r>
+        <w:rPr>
+          <w:rFonts w:ascii="Courier New" w:hAnsi="Courier New" w:cs="Courier New"/>
+        </w:rPr>
+        <w:t xml:space="preserve"> </w:t>
+      </w:r>
+      <w:r>
+        <w:rPr>
+          <w:rFonts w:ascii="Courier New" w:hAnsi="Courier New" w:cs="Courier New"/>
+        </w:rPr>
+        <w:t xml:space="preserve">Number of rapidity bins used in the </w:t>
+      </w:r>
+      <w:r>
+        <w:rPr>
+          <w:rFonts w:ascii="Courier New" w:hAnsi="Courier New" w:cs="Courier New"/>
+        </w:rPr>
+        <w:t>cross section calculation. Mostly left over from STARlight implementation.</w:t>
       </w:r>
     </w:p>
     <w:p>
@@ -2720,51 +2852,14 @@
         <w:rPr>
           <w:rFonts w:ascii="Courier New" w:hAnsi="Courier New" w:cs="Courier New"/>
         </w:rPr>
-        <w:t xml:space="preserve">RAP_MAX = 8.    </w:t>
-      </w:r>
-      <w:r>
-        <w:rPr>
-          <w:rFonts w:ascii="Courier New" w:hAnsi="Courier New" w:cs="Courier New"/>
-        </w:rPr>
-        <w:tab/>
-      </w:r>
-      <w:r>
-        <w:rPr>
-          <w:rFonts w:ascii="Courier New" w:hAnsi="Courier New" w:cs="Courier New"/>
-        </w:rPr>
-        <w:t xml:space="preserve"># </w:t>
-      </w:r>
-      <w:r>
-        <w:rPr>
-          <w:rFonts w:ascii="Courier New" w:hAnsi="Courier New" w:cs="Courier New"/>
-          <w:u w:val="single"/>
-        </w:rPr>
-        <w:t>Legacy</w:t>
-      </w:r>
-      <w:r>
-        <w:rPr>
-          <w:rFonts w:ascii="Courier New" w:hAnsi="Courier New" w:cs="Courier New"/>
-          <w:u w:val="single"/>
-        </w:rPr>
-        <w:t xml:space="preserve"> parameter:</w:t>
-      </w:r>
-      <w:r>
-        <w:rPr>
-          <w:rFonts w:ascii="Courier New" w:hAnsi="Courier New" w:cs="Courier New"/>
-        </w:rPr>
-        <w:t xml:space="preserve"> </w:t>
-      </w:r>
-      <w:r>
-        <w:rPr>
-          <w:rFonts w:ascii="Courier New" w:hAnsi="Courier New" w:cs="Courier New"/>
-        </w:rPr>
-        <w:t>Maximum</w:t>
-      </w:r>
-      <w:r>
-        <w:rPr>
-          <w:rFonts w:ascii="Courier New" w:hAnsi="Courier New" w:cs="Courier New"/>
-        </w:rPr>
-        <w:t xml:space="preserve"> rapidity of produced particle. Mostly left over from STARlight implementation.</w:t>
+        <w:t xml:space="preserve">CUT_PT* = 0   </w:t>
+      </w:r>
+      <w:r>
+        <w:rPr>
+          <w:rFonts w:ascii="Courier New" w:hAnsi="Courier New" w:cs="Courier New"/>
+        </w:rPr>
+        <w:tab/>
+        <w:t># Specifies whether the user chooses to place restrictions on the transverse momentum of the decay products. 0= no, 1 = yes. (0)</w:t>
       </w:r>
     </w:p>
     <w:p>
@@ -2779,83 +2874,7 @@
         <w:rPr>
           <w:rFonts w:ascii="Courier New" w:hAnsi="Courier New" w:cs="Courier New"/>
         </w:rPr>
-        <w:t xml:space="preserve">RAP_N_BINS = 80 </w:t>
-      </w:r>
-      <w:r>
-        <w:rPr>
-          <w:rFonts w:ascii="Courier New" w:hAnsi="Courier New" w:cs="Courier New"/>
-        </w:rPr>
-        <w:tab/>
-        <w:t xml:space="preserve"># </w:t>
-      </w:r>
-      <w:r>
-        <w:rPr>
-          <w:rFonts w:ascii="Courier New" w:hAnsi="Courier New" w:cs="Courier New"/>
-          <w:u w:val="single"/>
-        </w:rPr>
-        <w:t>Legacy</w:t>
-      </w:r>
-      <w:r>
-        <w:rPr>
-          <w:rFonts w:ascii="Courier New" w:hAnsi="Courier New" w:cs="Courier New"/>
-          <w:u w:val="single"/>
-        </w:rPr>
-        <w:t xml:space="preserve"> parameter:</w:t>
-      </w:r>
-      <w:r>
-        <w:rPr>
-          <w:rFonts w:ascii="Courier New" w:hAnsi="Courier New" w:cs="Courier New"/>
-        </w:rPr>
-        <w:t xml:space="preserve"> </w:t>
-      </w:r>
-      <w:r>
-        <w:rPr>
-          <w:rFonts w:ascii="Courier New" w:hAnsi="Courier New" w:cs="Courier New"/>
-        </w:rPr>
-        <w:t xml:space="preserve">Number of rapidity bins used in the </w:t>
-      </w:r>
-      <w:r>
-        <w:rPr>
-          <w:rFonts w:ascii="Courier New" w:hAnsi="Courier New" w:cs="Courier New"/>
-        </w:rPr>
-        <w:t>cross section calculation. Mostly left over from STARlight implementation.</w:t>
-      </w:r>
-    </w:p>
-    <w:p>
-      <w:pPr>
-        <w:pStyle w:val="PlainText"/>
-        <w:ind w:left="2880" w:hanging="2880"/>
-        <w:rPr>
-          <w:rFonts w:ascii="Courier New" w:hAnsi="Courier New" w:cs="Courier New"/>
-        </w:rPr>
-      </w:pPr>
-      <w:r>
-        <w:rPr>
-          <w:rFonts w:ascii="Courier New" w:hAnsi="Courier New" w:cs="Courier New"/>
-        </w:rPr>
         <w:lastRenderedPageBreak/>
-        <w:t xml:space="preserve">CUT_PT* = 0   </w:t>
-      </w:r>
-      <w:r>
-        <w:rPr>
-          <w:rFonts w:ascii="Courier New" w:hAnsi="Courier New" w:cs="Courier New"/>
-        </w:rPr>
-        <w:tab/>
-        <w:t># Specifies whether the user chooses to place restrictions on the transverse momentum of the decay products. 0= no, 1 = yes. (0)</w:t>
-      </w:r>
-    </w:p>
-    <w:p>
-      <w:pPr>
-        <w:pStyle w:val="PlainText"/>
-        <w:ind w:left="2880" w:hanging="2880"/>
-        <w:rPr>
-          <w:rFonts w:ascii="Courier New" w:hAnsi="Courier New" w:cs="Courier New"/>
-        </w:rPr>
-      </w:pPr>
-      <w:r>
-        <w:rPr>
-          <w:rFonts w:ascii="Courier New" w:hAnsi="Courier New" w:cs="Courier New"/>
-        </w:rPr>
         <w:t xml:space="preserve">PT_MIN* = 1.0 </w:t>
       </w:r>
       <w:r>
@@ -3202,17 +3221,7 @@
           <w:sz w:val="21"/>
           <w:szCs w:val="21"/>
         </w:rPr>
-        <w:t>MIN_GAMMA_Q2</w:t>
-      </w:r>
-      <w:r>
-        <w:rPr>
-          <w:rStyle w:val="s1"/>
-          <w:rFonts w:ascii="Courier New" w:hAnsi="Courier New" w:cs="Courier New"/>
-          <w:color w:val="000000" w:themeColor="text1"/>
-          <w:sz w:val="21"/>
-          <w:szCs w:val="21"/>
-        </w:rPr>
-        <w:t>*</w:t>
+        <w:t>MIN_GAMMA_Q2*</w:t>
       </w:r>
       <w:r>
         <w:rPr>
@@ -3520,17 +3529,7 @@
           <w:sz w:val="21"/>
           <w:szCs w:val="21"/>
         </w:rPr>
-        <w:t>MAX_GAMMA_Q2</w:t>
-      </w:r>
-      <w:r>
-        <w:rPr>
-          <w:rStyle w:val="s1"/>
-          <w:rFonts w:ascii="Courier New" w:hAnsi="Courier New" w:cs="Courier New"/>
-          <w:color w:val="000000" w:themeColor="text1"/>
-          <w:sz w:val="21"/>
-          <w:szCs w:val="21"/>
-        </w:rPr>
-        <w:t>*</w:t>
+        <w:t>MAX_GAMMA_Q2*</w:t>
       </w:r>
       <w:r>
         <w:rPr>
@@ -3929,16 +3928,7 @@
           <w:sz w:val="21"/>
           <w:szCs w:val="21"/>
         </w:rPr>
-        <w:t>INT_GAMMA_Q2_BINS</w:t>
-      </w:r>
-      <w:r>
-        <w:rPr>
-          <w:rFonts w:ascii="Courier New" w:hAnsi="Courier New" w:cs="Courier New"/>
-          <w:color w:val="000000" w:themeColor="text1"/>
-          <w:sz w:val="21"/>
-          <w:szCs w:val="21"/>
-        </w:rPr>
-        <w:t>*</w:t>
+        <w:t>INT_GAMMA_Q2_BINS*</w:t>
       </w:r>
       <w:r>
         <w:rPr>
@@ -4100,15 +4090,9 @@
       </w:r>
       <w:r>
         <w:rPr>
-          <w:rFonts w:ascii="Symbol" w:hAnsi="Symbol" w:cs="Courier New"/>
-        </w:rPr>
-        <w:t></w:t>
-      </w:r>
-      <w:r>
-        <w:rPr>
-          <w:rFonts w:ascii="Courier New" w:hAnsi="Courier New" w:cs="Courier New"/>
-        </w:rPr>
-        <w:t>p center of mass energy per the H1 analysis, Eur. Phys. J. C46, 585 (2006):</w:t>
+          <w:rFonts w:ascii="Courier New" w:hAnsi="Courier New" w:cs="Courier New"/>
+        </w:rPr>
+        <w:t>p center of mass energy per the H1 analysis, Eur. Phys. J. C46, 585 (2006):</w:t>
       </w:r>
     </w:p>
     <w:p>
@@ -4123,82 +4107,69 @@
         <w:rPr>
           <w:rFonts w:ascii="Courier New" w:hAnsi="Courier New" w:cs="Courier New"/>
         </w:rPr>
+        <w:t>b=4.63/GeV</w:t>
+      </w:r>
+      <w:r>
+        <w:rPr>
+          <w:rFonts w:ascii="Courier New" w:hAnsi="Courier New" w:cs="Courier New"/>
+          <w:vertAlign w:val="superscript"/>
+        </w:rPr>
+        <w:t>2</w:t>
+      </w:r>
+      <w:r>
+        <w:rPr>
+          <w:rFonts w:ascii="Courier New" w:hAnsi="Courier New" w:cs="Courier New"/>
+        </w:rPr>
+        <w:t xml:space="preserve"> + 4</w:t>
+      </w:r>
+      <w:r>
+        <w:rPr>
+          <w:rFonts w:ascii="Courier New" w:hAnsi="Courier New" w:cs="Courier New"/>
+        </w:rPr>
+        <w:t>ln(W</w:t>
+      </w:r>
+      <w:r>
+        <w:rPr>
+          <w:rFonts w:ascii="Courier New" w:hAnsi="Courier New" w:cs="Courier New"/>
+          <w:vertAlign w:val="subscript"/>
+        </w:rPr>
+        <w:t>p</w:t>
+      </w:r>
+      <w:r>
+        <w:rPr>
+          <w:rFonts w:ascii="Courier New" w:hAnsi="Courier New" w:cs="Courier New"/>
+        </w:rPr>
+        <w:t>/90 GeV)</w:t>
+      </w:r>
+    </w:p>
+    <w:p>
+      <w:pPr>
+        <w:pStyle w:val="PlainText"/>
+        <w:ind w:left="2880"/>
+        <w:rPr>
+          <w:rFonts w:ascii="Courier New" w:hAnsi="Courier New" w:cs="Courier New"/>
+        </w:rPr>
+      </w:pPr>
+      <w:r>
+        <w:rPr>
+          <w:rFonts w:ascii="Courier New" w:hAnsi="Courier New" w:cs="Courier New"/>
+        </w:rPr>
+        <w:t xml:space="preserve">The default value, BSLOPE_DEFINITION=0 has no effect. </w:t>
+      </w:r>
+    </w:p>
+    <w:p>
+      <w:pPr>
+        <w:pStyle w:val="PlainText"/>
+        <w:ind w:left="2880"/>
+        <w:rPr>
+          <w:rFonts w:ascii="Courier New" w:hAnsi="Courier New" w:cs="Courier New"/>
+        </w:rPr>
+      </w:pPr>
+      <w:r>
+        <w:rPr>
+          <w:rFonts w:ascii="Courier New" w:hAnsi="Courier New" w:cs="Courier New"/>
+        </w:rPr>
         <w:lastRenderedPageBreak/>
-        <w:t>b=4.63/GeV</w:t>
-      </w:r>
-      <w:r>
-        <w:rPr>
-          <w:rFonts w:ascii="Courier New" w:hAnsi="Courier New" w:cs="Courier New"/>
-          <w:vertAlign w:val="superscript"/>
-        </w:rPr>
-        <w:t>2</w:t>
-      </w:r>
-      <w:r>
-        <w:rPr>
-          <w:rFonts w:ascii="Courier New" w:hAnsi="Courier New" w:cs="Courier New"/>
-        </w:rPr>
-        <w:t xml:space="preserve"> + 4</w:t>
-      </w:r>
-      <w:r>
-        <w:rPr>
-          <w:rFonts w:ascii="Symbol" w:hAnsi="Symbol" w:cs="Courier New"/>
-        </w:rPr>
-        <w:t></w:t>
-      </w:r>
-      <w:r>
-        <w:rPr>
-          <w:rFonts w:ascii="Courier New" w:hAnsi="Courier New" w:cs="Courier New"/>
-        </w:rPr>
-        <w:t>ln(W</w:t>
-      </w:r>
-      <w:r>
-        <w:rPr>
-          <w:rFonts w:ascii="Symbol" w:hAnsi="Symbol" w:cs="Courier New"/>
-          <w:vertAlign w:val="subscript"/>
-        </w:rPr>
-        <w:t></w:t>
-      </w:r>
-      <w:r>
-        <w:rPr>
-          <w:rFonts w:ascii="Courier New" w:hAnsi="Courier New" w:cs="Courier New"/>
-          <w:vertAlign w:val="subscript"/>
-        </w:rPr>
-        <w:t>p</w:t>
-      </w:r>
-      <w:r>
-        <w:rPr>
-          <w:rFonts w:ascii="Courier New" w:hAnsi="Courier New" w:cs="Courier New"/>
-        </w:rPr>
-        <w:t>/90 GeV)</w:t>
-      </w:r>
-    </w:p>
-    <w:p>
-      <w:pPr>
-        <w:pStyle w:val="PlainText"/>
-        <w:ind w:left="2880"/>
-        <w:rPr>
-          <w:rFonts w:ascii="Courier New" w:hAnsi="Courier New" w:cs="Courier New"/>
-        </w:rPr>
-      </w:pPr>
-      <w:r>
-        <w:rPr>
-          <w:rFonts w:ascii="Courier New" w:hAnsi="Courier New" w:cs="Courier New"/>
-        </w:rPr>
-        <w:t xml:space="preserve">The default value, BSLOPE_DEFINITION=0 has no effect. </w:t>
-      </w:r>
-    </w:p>
-    <w:p>
-      <w:pPr>
-        <w:pStyle w:val="PlainText"/>
-        <w:ind w:left="2880"/>
-        <w:rPr>
-          <w:rFonts w:ascii="Courier New" w:hAnsi="Courier New" w:cs="Courier New"/>
-        </w:rPr>
-      </w:pPr>
-      <w:r>
-        <w:rPr>
-          <w:rFonts w:ascii="Courier New" w:hAnsi="Courier New" w:cs="Courier New"/>
-        </w:rPr>
         <w:t>Note that this affects the t-slope only; it does not affect the total cross-section</w:t>
       </w:r>
     </w:p>
@@ -4718,73 +4689,73 @@
         <w:rPr>
           <w:rFonts w:ascii="Courier New" w:hAnsi="Courier New" w:cs="Courier New"/>
         </w:rPr>
+        <w:tab/>
+        <w:t xml:space="preserve">553013 </w:t>
+      </w:r>
+      <w:r>
+        <w:rPr>
+          <w:rFonts w:ascii="Courier New" w:hAnsi="Courier New" w:cs="Courier New"/>
+        </w:rPr>
+        <w:tab/>
+        <w:t xml:space="preserve">Upsilon(1S) --&gt; mu+mu-  </w:t>
+      </w:r>
+    </w:p>
+    <w:p>
+      <w:pPr>
+        <w:pStyle w:val="PlainText"/>
+        <w:rPr>
+          <w:rFonts w:ascii="Courier New" w:hAnsi="Courier New" w:cs="Courier New"/>
+        </w:rPr>
+      </w:pPr>
+      <w:r>
+        <w:rPr>
+          <w:rFonts w:ascii="Courier New" w:hAnsi="Courier New" w:cs="Courier New"/>
+        </w:rPr>
+        <w:tab/>
+        <w:t xml:space="preserve">554011 </w:t>
+      </w:r>
+      <w:r>
+        <w:rPr>
+          <w:rFonts w:ascii="Courier New" w:hAnsi="Courier New" w:cs="Courier New"/>
+        </w:rPr>
+        <w:tab/>
+        <w:t xml:space="preserve">Upsilon(2S) --&gt; e+e- </w:t>
+      </w:r>
+    </w:p>
+    <w:p>
+      <w:pPr>
+        <w:pStyle w:val="PlainText"/>
+        <w:rPr>
+          <w:rFonts w:ascii="Courier New" w:hAnsi="Courier New" w:cs="Courier New"/>
+        </w:rPr>
+      </w:pPr>
+      <w:r>
+        <w:rPr>
+          <w:rFonts w:ascii="Courier New" w:hAnsi="Courier New" w:cs="Courier New"/>
+        </w:rPr>
+        <w:tab/>
+        <w:t xml:space="preserve">554013 </w:t>
+      </w:r>
+      <w:r>
+        <w:rPr>
+          <w:rFonts w:ascii="Courier New" w:hAnsi="Courier New" w:cs="Courier New"/>
+        </w:rPr>
+        <w:tab/>
+        <w:t xml:space="preserve">Upsilon(2S) --&gt; mu+mu-  </w:t>
+      </w:r>
+    </w:p>
+    <w:p>
+      <w:pPr>
+        <w:pStyle w:val="PlainText"/>
+        <w:rPr>
+          <w:rFonts w:ascii="Courier New" w:hAnsi="Courier New" w:cs="Courier New"/>
+        </w:rPr>
+      </w:pPr>
+      <w:r>
+        <w:rPr>
+          <w:rFonts w:ascii="Courier New" w:hAnsi="Courier New" w:cs="Courier New"/>
+        </w:rPr>
         <w:lastRenderedPageBreak/>
-        <w:tab/>
-        <w:t xml:space="preserve">553013 </w:t>
-      </w:r>
-      <w:r>
-        <w:rPr>
-          <w:rFonts w:ascii="Courier New" w:hAnsi="Courier New" w:cs="Courier New"/>
-        </w:rPr>
-        <w:tab/>
-        <w:t xml:space="preserve">Upsilon(1S) --&gt; mu+mu-  </w:t>
-      </w:r>
-    </w:p>
-    <w:p>
-      <w:pPr>
-        <w:pStyle w:val="PlainText"/>
-        <w:rPr>
-          <w:rFonts w:ascii="Courier New" w:hAnsi="Courier New" w:cs="Courier New"/>
-        </w:rPr>
-      </w:pPr>
-      <w:r>
-        <w:rPr>
-          <w:rFonts w:ascii="Courier New" w:hAnsi="Courier New" w:cs="Courier New"/>
-        </w:rPr>
-        <w:tab/>
-        <w:t xml:space="preserve">554011 </w:t>
-      </w:r>
-      <w:r>
-        <w:rPr>
-          <w:rFonts w:ascii="Courier New" w:hAnsi="Courier New" w:cs="Courier New"/>
-        </w:rPr>
-        <w:tab/>
-        <w:t xml:space="preserve">Upsilon(2S) --&gt; e+e- </w:t>
-      </w:r>
-    </w:p>
-    <w:p>
-      <w:pPr>
-        <w:pStyle w:val="PlainText"/>
-        <w:rPr>
-          <w:rFonts w:ascii="Courier New" w:hAnsi="Courier New" w:cs="Courier New"/>
-        </w:rPr>
-      </w:pPr>
-      <w:r>
-        <w:rPr>
-          <w:rFonts w:ascii="Courier New" w:hAnsi="Courier New" w:cs="Courier New"/>
-        </w:rPr>
-        <w:tab/>
-        <w:t xml:space="preserve">554013 </w:t>
-      </w:r>
-      <w:r>
-        <w:rPr>
-          <w:rFonts w:ascii="Courier New" w:hAnsi="Courier New" w:cs="Courier New"/>
-        </w:rPr>
-        <w:tab/>
-        <w:t xml:space="preserve">Upsilon(2S) --&gt; mu+mu-  </w:t>
-      </w:r>
-    </w:p>
-    <w:p>
-      <w:pPr>
-        <w:pStyle w:val="PlainText"/>
-        <w:rPr>
-          <w:rFonts w:ascii="Courier New" w:hAnsi="Courier New" w:cs="Courier New"/>
-        </w:rPr>
-      </w:pPr>
-      <w:r>
-        <w:rPr>
-          <w:rFonts w:ascii="Courier New" w:hAnsi="Courier New" w:cs="Courier New"/>
-        </w:rPr>
         <w:tab/>
         <w:t xml:space="preserve">555011 </w:t>
       </w:r>
@@ -4871,6 +4842,9 @@
         </w:rPr>
       </w:pPr>
       <w:r>
+        <w:rPr>
+          <w:rFonts w:ascii="Courier New" w:hAnsi="Courier New" w:cs="Courier New"/>
+        </w:rPr>
         <w:br w:type="page"/>
       </w:r>
     </w:p>
@@ -5654,15 +5628,9 @@
       </w:r>
       <w:r>
         <w:rPr>
-          <w:rFonts w:ascii="Wingdings" w:hAnsi="Wingdings" w:cs="Courier New"/>
-        </w:rPr>
-        <w:t></w:t>
-      </w:r>
-      <w:r>
-        <w:rPr>
-          <w:rFonts w:ascii="Courier New" w:hAnsi="Courier New" w:cs="Courier New"/>
-        </w:rPr>
-        <w:t xml:space="preserve"> gfortran, needed to install fluka and setenv FLUPRO /path/to/fluka, and modify phojet before compiling. The changes for phojet is at line 29875, from:</w:t>
+          <w:rFonts w:ascii="Courier New" w:hAnsi="Courier New" w:cs="Courier New"/>
+        </w:rPr>
+        <w:t> gfortran, needed to install fluka and setenv FLUPRO /path/to/fluka, and modify phojet before compiling. The changes for phojet is at line 29875, from:</w:t>
       </w:r>
     </w:p>
     <w:p>
@@ -6239,7 +6207,6 @@
         <w:rPr>
           <w:rFonts w:ascii="Courier New" w:hAnsi="Courier New" w:cs="Courier New"/>
         </w:rPr>
-        <w:lastRenderedPageBreak/>
         <w:t xml:space="preserve">----------- 1.3. Running </w:t>
       </w:r>
       <w:r>
@@ -6743,19 +6710,7 @@
         <w:rPr>
           <w:rFonts w:ascii="Courier New" w:hAnsi="Courier New" w:cs="Courier New"/>
         </w:rPr>
-        <w:t xml:space="preserve"> lines are used to store some of the important configuration options used to </w:t>
-      </w:r>
-      <w:r>
-        <w:rPr>
-          <w:rFonts w:ascii="Courier New" w:hAnsi="Courier New" w:cs="Courier New"/>
-        </w:rPr>
-        <w:t xml:space="preserve">produce the event. </w:t>
-      </w:r>
-      <w:r>
-        <w:rPr>
-          <w:rFonts w:ascii="Courier New" w:hAnsi="Courier New" w:cs="Courier New"/>
-        </w:rPr>
-        <w:t>The information contained in these lines is as follows:</w:t>
+        <w:t xml:space="preserve"> lines are used to store some of the important configuration options used to produce the event. The information contained in these lines is as follows:</w:t>
       </w:r>
     </w:p>
     <w:p>
@@ -7147,7 +7102,7 @@
           <w:sz w:val="22"/>
           <w:szCs w:val="22"/>
         </w:rPr>
-        <w:t>The</w:t>
+        <w:t>These lines are followed by the</w:t>
       </w:r>
       <w:r>
         <w:rPr>
@@ -7155,7 +7110,7 @@
           <w:sz w:val="22"/>
           <w:szCs w:val="22"/>
         </w:rPr>
-        <w:t>se lines are followed by the</w:t>
+        <w:t xml:space="preserve"> event catalogue.</w:t>
       </w:r>
       <w:r>
         <w:rPr>
@@ -7163,7 +7118,7 @@
           <w:sz w:val="22"/>
           <w:szCs w:val="22"/>
         </w:rPr>
-        <w:t xml:space="preserve"> event catalogue.</w:t>
+        <w:t xml:space="preserve"> </w:t>
       </w:r>
       <w:r>
         <w:rPr>
@@ -7171,7 +7126,7 @@
           <w:sz w:val="22"/>
           <w:szCs w:val="22"/>
         </w:rPr>
-        <w:t xml:space="preserve"> </w:t>
+        <w:t>F</w:t>
       </w:r>
       <w:r>
         <w:rPr>
@@ -7179,420 +7134,684 @@
           <w:sz w:val="22"/>
           <w:szCs w:val="22"/>
         </w:rPr>
-        <w:t>F</w:t>
+        <w:t>or each event, a summary line is printed, with the format</w:t>
+      </w:r>
+    </w:p>
+    <w:p>
+      <w:pPr>
+        <w:rPr>
+          <w:rFonts w:ascii="Courier New" w:hAnsi="Courier New" w:cs="Courier New"/>
+        </w:rPr>
+      </w:pPr>
+    </w:p>
+    <w:p>
+      <w:pPr>
+        <w:rPr>
+          <w:rFonts w:ascii="Courier New" w:hAnsi="Courier New" w:cs="Courier New"/>
+        </w:rPr>
+      </w:pPr>
+      <w:r>
+        <w:rPr>
+          <w:rFonts w:ascii="Courier New" w:hAnsi="Courier New" w:cs="Courier New"/>
+          <w:b/>
+        </w:rPr>
+        <w:t>EVENT</w:t>
+      </w:r>
+      <w:r>
+        <w:rPr>
+          <w:rFonts w:ascii="Courier New" w:hAnsi="Courier New" w:cs="Courier New"/>
+        </w:rPr>
+        <w:t>:  n  ntracks  nvertices ,</w:t>
+      </w:r>
+    </w:p>
+    <w:p>
+      <w:pPr>
+        <w:rPr>
+          <w:rFonts w:ascii="Courier New" w:hAnsi="Courier New" w:cs="Courier New"/>
+        </w:rPr>
+      </w:pPr>
+      <w:r>
+        <w:rPr>
+          <w:rFonts w:ascii="Courier New" w:hAnsi="Courier New" w:cs="Courier New"/>
+        </w:rPr>
+        <w:t>where n is the event number (starting with 1), ntracks is the number of tracks in the event, and nvertices is the number of vertices in the event (</w:t>
+      </w:r>
+      <w:r>
+        <w:rPr>
+          <w:rFonts w:ascii="Courier New" w:hAnsi="Courier New" w:cs="Courier New"/>
+        </w:rPr>
+        <w:t>e</w:t>
+      </w:r>
+      <w:r>
+        <w:rPr>
+          <w:rFonts w:ascii="Courier New" w:hAnsi="Courier New" w:cs="Courier New"/>
+        </w:rPr>
+        <w:t xml:space="preserve">STARlight does not </w:t>
+      </w:r>
+      <w:r>
+        <w:rPr>
+          <w:rFonts w:ascii="Courier New" w:hAnsi="Courier New" w:cs="Courier New"/>
+        </w:rPr>
+        <w:t>produce events with more than one vertex).</w:t>
+      </w:r>
+    </w:p>
+    <w:p>
+      <w:pPr>
+        <w:rPr>
+          <w:rFonts w:ascii="Courier New" w:hAnsi="Courier New" w:cs="Courier New"/>
+        </w:rPr>
+      </w:pPr>
+      <w:r>
+        <w:rPr>
+          <w:rFonts w:ascii="Courier New" w:hAnsi="Courier New" w:cs="Courier New"/>
+        </w:rPr>
+        <w:t>EVENT line is followed by a description of the vertex, with the format</w:t>
+      </w:r>
+    </w:p>
+    <w:p>
+      <w:pPr>
+        <w:rPr>
+          <w:rFonts w:ascii="Courier New" w:hAnsi="Courier New" w:cs="Courier New"/>
+        </w:rPr>
+      </w:pPr>
+    </w:p>
+    <w:p>
+      <w:pPr>
+        <w:rPr>
+          <w:rFonts w:ascii="Courier New" w:hAnsi="Courier New" w:cs="Courier New"/>
+        </w:rPr>
+      </w:pPr>
+      <w:r>
+        <w:rPr>
+          <w:rFonts w:ascii="Courier New" w:hAnsi="Courier New" w:cs="Courier New"/>
+          <w:b/>
+        </w:rPr>
+        <w:t>VERTEX</w:t>
+      </w:r>
+      <w:r>
+        <w:rPr>
+          <w:rFonts w:ascii="Courier New" w:hAnsi="Courier New" w:cs="Courier New"/>
+        </w:rPr>
+        <w:t>:  x  y  z  t  nv  nproc  nparent  ndaughters ,</w:t>
+      </w:r>
+    </w:p>
+    <w:p>
+      <w:pPr>
+        <w:rPr>
+          <w:rFonts w:ascii="Courier New" w:hAnsi="Courier New" w:cs="Courier New"/>
+        </w:rPr>
+      </w:pPr>
+      <w:r>
+        <w:rPr>
+          <w:rFonts w:ascii="Courier New" w:hAnsi="Courier New" w:cs="Courier New"/>
+        </w:rPr>
+        <w:t>where x, y, z and t are the 4-vector components of the vertex location, nv is the vertex number, nproc is a number intended to represent physical process (always set to 0), nparent is the track number of parent track (0 for primary vertex) and ndaughters is the number of daughter tracks from this vertex.</w:t>
+      </w:r>
+    </w:p>
+    <w:p>
+      <w:pPr>
+        <w:rPr>
+          <w:rFonts w:ascii="Courier New" w:hAnsi="Courier New" w:cs="Courier New"/>
+        </w:rPr>
+      </w:pPr>
+      <w:r>
+        <w:rPr>
+          <w:rFonts w:ascii="Courier New" w:hAnsi="Courier New" w:cs="Courier New"/>
+        </w:rPr>
+        <w:t>This is followed by a line describing the kinematics of the photon in the reference frame where the target (p or A) is at rest.</w:t>
+      </w:r>
+    </w:p>
+    <w:p>
+      <w:pPr>
+        <w:rPr>
+          <w:rStyle w:val="s1"/>
+          <w:rFonts w:ascii="Courier New" w:hAnsi="Courier New" w:cs="Courier New"/>
+        </w:rPr>
+      </w:pPr>
+      <w:r>
+        <w:rPr>
+          <w:rStyle w:val="s1"/>
+          <w:rFonts w:ascii="Courier New" w:hAnsi="Courier New" w:cs="Courier New"/>
+          <w:b/>
+        </w:rPr>
+        <w:t>GAMMA:</w:t>
+      </w:r>
+      <w:r>
+        <w:rPr>
+          <w:rStyle w:val="s1"/>
+          <w:rFonts w:ascii="Courier New" w:hAnsi="Courier New" w:cs="Courier New"/>
+        </w:rPr>
+        <w:t xml:space="preserve">  k</w:t>
+      </w:r>
+      <w:r>
+        <w:rPr>
+          <w:rStyle w:val="s1"/>
+          <w:rFonts w:ascii="Courier New" w:hAnsi="Courier New" w:cs="Courier New"/>
+        </w:rPr>
+        <w:t xml:space="preserve"> </w:t>
+      </w:r>
+      <w:r>
+        <w:rPr>
+          <w:rStyle w:val="s1"/>
+          <w:rFonts w:ascii="Courier New" w:hAnsi="Courier New" w:cs="Courier New"/>
+        </w:rPr>
+        <w:t xml:space="preserve"> Q2</w:t>
+      </w:r>
+      <w:r>
+        <w:rPr>
+          <w:rStyle w:val="s1"/>
+          <w:rFonts w:ascii="Courier New" w:hAnsi="Courier New" w:cs="Courier New"/>
+        </w:rPr>
+        <w:t xml:space="preserve"> </w:t>
+      </w:r>
+      <w:r>
+        <w:rPr>
+          <w:rStyle w:val="s1"/>
+          <w:rFonts w:ascii="Courier New" w:hAnsi="Courier New" w:cs="Courier New"/>
+        </w:rPr>
+        <w:t xml:space="preserve">, </w:t>
+      </w:r>
+    </w:p>
+    <w:p>
+      <w:pPr>
+        <w:rPr>
+          <w:rFonts w:ascii="Courier New" w:hAnsi="Courier New" w:cs="Courier New"/>
+        </w:rPr>
+      </w:pPr>
+      <w:r>
+        <w:rPr>
+          <w:rFonts w:ascii="Courier New" w:hAnsi="Courier New" w:cs="Courier New"/>
+        </w:rPr>
+        <w:t>where k is the energy of the photon and Q2 is the invariant mass of the virtual photon.</w:t>
+      </w:r>
+    </w:p>
+    <w:p>
+      <w:pPr>
+        <w:rPr>
+          <w:rFonts w:ascii="Courier New" w:hAnsi="Courier New" w:cs="Courier New"/>
+        </w:rPr>
+      </w:pPr>
+      <w:r>
+        <w:rPr>
+          <w:rFonts w:ascii="Courier New" w:hAnsi="Courier New" w:cs="Courier New"/>
+        </w:rPr>
+        <w:t xml:space="preserve">This </w:t>
+      </w:r>
+      <w:r>
+        <w:rPr>
+          <w:rFonts w:ascii="Courier New" w:hAnsi="Courier New" w:cs="Courier New"/>
+        </w:rPr>
+        <w:t>is followed by information related to the scattered target (X = p or A) which emerges from the collision.</w:t>
+      </w:r>
+    </w:p>
+    <w:p>
+      <w:pPr>
+        <w:rPr>
+          <w:rStyle w:val="s1"/>
+          <w:rFonts w:ascii="Courier New" w:hAnsi="Courier New" w:cs="Courier New"/>
+        </w:rPr>
+      </w:pPr>
+      <w:r>
+        <w:rPr>
+          <w:rStyle w:val="s1"/>
+          <w:rFonts w:ascii="Courier New" w:hAnsi="Courier New" w:cs="Courier New"/>
+          <w:b/>
+        </w:rPr>
+        <w:t>t</w:t>
+      </w:r>
+      <w:r>
+        <w:rPr>
+          <w:rStyle w:val="s1"/>
+          <w:rFonts w:ascii="Courier New" w:hAnsi="Courier New" w:cs="Courier New"/>
+        </w:rPr>
+        <w:t>: event_t  ,</w:t>
+      </w:r>
+    </w:p>
+    <w:p>
+      <w:pPr>
+        <w:rPr>
+          <w:rFonts w:ascii="Courier New" w:hAnsi="Courier New" w:cs="Courier New"/>
+        </w:rPr>
+      </w:pPr>
+      <w:r>
+        <w:rPr>
+          <w:rStyle w:val="s1"/>
+          <w:rFonts w:ascii="Courier New" w:hAnsi="Courier New" w:cs="Courier New"/>
+        </w:rPr>
+        <w:lastRenderedPageBreak/>
+        <w:t xml:space="preserve">where, as expected, event_t is </w:t>
+      </w:r>
+      <w:r>
+        <w:rPr>
+          <w:rFonts w:ascii="Courier New" w:hAnsi="Courier New" w:cs="Courier New"/>
+        </w:rPr>
+        <w:t>the four momentum transfer squared at the target vertex.</w:t>
+      </w:r>
+    </w:p>
+    <w:p>
+      <w:pPr>
+        <w:rPr>
+          <w:rStyle w:val="s1"/>
+          <w:rFonts w:ascii="Courier New" w:hAnsi="Courier New" w:cs="Courier New"/>
+        </w:rPr>
+      </w:pPr>
+      <w:r>
+        <w:rPr>
+          <w:rStyle w:val="s1"/>
+          <w:rFonts w:ascii="Courier New" w:hAnsi="Courier New" w:cs="Courier New"/>
+          <w:b/>
+        </w:rPr>
+        <w:t>TARGET:</w:t>
+      </w:r>
+      <w:r>
+        <w:rPr>
+          <w:rStyle w:val="s1"/>
+          <w:rFonts w:ascii="Courier New" w:hAnsi="Courier New" w:cs="Courier New"/>
+        </w:rPr>
+        <w:t xml:space="preserve">  px  py  pz  E ,</w:t>
+      </w:r>
+    </w:p>
+    <w:p>
+      <w:pPr>
+        <w:rPr>
+          <w:rStyle w:val="s1"/>
+          <w:rFonts w:ascii="Courier New" w:hAnsi="Courier New" w:cs="Courier New"/>
+        </w:rPr>
+      </w:pPr>
+      <w:r>
+        <w:rPr>
+          <w:rStyle w:val="s1"/>
+          <w:rFonts w:ascii="Courier New" w:hAnsi="Courier New" w:cs="Courier New"/>
+        </w:rPr>
+        <w:t>where px, py and pz are the three vector components of the scattered target three vector and E is it’s energy.</w:t>
+      </w:r>
+    </w:p>
+    <w:p>
+      <w:pPr>
+        <w:rPr>
+          <w:rFonts w:ascii="Courier New" w:hAnsi="Courier New" w:cs="Courier New"/>
+        </w:rPr>
+      </w:pPr>
+      <w:r>
+        <w:rPr>
+          <w:rFonts w:ascii="Courier New" w:hAnsi="Courier New" w:cs="Courier New"/>
+        </w:rPr>
+        <w:t>The information related to the scattered target is followed by the scattered electron or source.</w:t>
+      </w:r>
+    </w:p>
+    <w:p>
+      <w:pPr>
+        <w:rPr>
+          <w:rFonts w:ascii="Courier New" w:hAnsi="Courier New" w:cs="Courier New"/>
+        </w:rPr>
+      </w:pPr>
+      <w:r>
+        <w:rPr>
+          <w:rFonts w:ascii="Courier New" w:hAnsi="Courier New" w:cs="Courier New"/>
+          <w:b/>
+        </w:rPr>
+        <w:t>SOURCE:</w:t>
+      </w:r>
+      <w:r>
+        <w:rPr>
+          <w:rFonts w:ascii="Courier New" w:hAnsi="Courier New" w:cs="Courier New"/>
+        </w:rPr>
+        <w:t xml:space="preserve">  px  py  pz  E ,</w:t>
+      </w:r>
+    </w:p>
+    <w:p>
+      <w:pPr>
+        <w:rPr>
+          <w:rFonts w:ascii="Courier New" w:hAnsi="Courier New" w:cs="Courier New"/>
+        </w:rPr>
+      </w:pPr>
+      <w:r>
+        <w:rPr>
+          <w:rFonts w:ascii="Courier New" w:hAnsi="Courier New" w:cs="Courier New"/>
+        </w:rPr>
+        <w:t>where, again, px, py and pz are the components of the outgoing electron three vector and E is it’s energy.</w:t>
+      </w:r>
+    </w:p>
+    <w:p>
+      <w:pPr>
+        <w:rPr>
+          <w:rFonts w:ascii="Courier New" w:hAnsi="Courier New" w:cs="Courier New"/>
+        </w:rPr>
+      </w:pPr>
+      <w:r>
+        <w:rPr>
+          <w:rFonts w:ascii="Courier New" w:hAnsi="Courier New" w:cs="Courier New"/>
+        </w:rPr>
+        <w:t>This is followed by a series of lines describing each of the daughter tracks emanating from this vertex.  Each track line has the format</w:t>
+      </w:r>
+    </w:p>
+    <w:p>
+      <w:pPr>
+        <w:rPr>
+          <w:rFonts w:ascii="Courier New" w:hAnsi="Courier New" w:cs="Courier New"/>
+        </w:rPr>
+      </w:pPr>
+      <w:r>
+        <w:rPr>
+          <w:rFonts w:ascii="Courier New" w:hAnsi="Courier New" w:cs="Courier New"/>
+          <w:b/>
+        </w:rPr>
+        <w:t>TRACK</w:t>
+      </w:r>
+      <w:r>
+        <w:rPr>
+          <w:rFonts w:ascii="Courier New" w:hAnsi="Courier New" w:cs="Courier New"/>
+        </w:rPr>
+        <w:t>:  GPID  px  py  pz</w:t>
+      </w:r>
+      <w:r>
+        <w:rPr>
+          <w:rFonts w:ascii="Courier New" w:hAnsi="Courier New" w:cs="Courier New"/>
+        </w:rPr>
+        <w:t xml:space="preserve"> nev  ntr  stopv PDGPID ,</w:t>
+      </w:r>
+    </w:p>
+    <w:p>
+      <w:pPr>
+        <w:rPr>
+          <w:rFonts w:ascii="Courier New" w:hAnsi="Courier New" w:cs="Courier New"/>
+        </w:rPr>
+      </w:pPr>
+      <w:r>
+        <w:rPr>
+          <w:rFonts w:ascii="Courier New" w:hAnsi="Courier New" w:cs="Courier New"/>
+        </w:rPr>
+        <w:t>where GPID is the Geant particle id code, px, py and pz are the three vector components of the track's momentum, nev is the event number, ntr is the number of this track within the vertex (starting with 0), stopv is the vertex number where track ends (0 if track does not terminate within the event), and PDGPID is the Monte Carlo particle ID code endorsed by the Particle Data Group.</w:t>
+      </w:r>
+    </w:p>
+    <w:p>
+      <w:pPr>
+        <w:suppressAutoHyphens w:val="0"/>
+        <w:spacing w:after="0"/>
+        <w:rPr>
+          <w:rFonts w:ascii="Courier New" w:hAnsi="Courier New" w:cs="Courier New"/>
+        </w:rPr>
+      </w:pPr>
+      <w:r>
+        <w:rPr>
+          <w:rFonts w:ascii="Courier New" w:hAnsi="Courier New" w:cs="Courier New"/>
+        </w:rPr>
+        <w:br w:type="page"/>
+      </w:r>
+    </w:p>
+    <w:p>
+      <w:pPr>
+        <w:rPr>
+          <w:rFonts w:ascii="Courier New" w:hAnsi="Courier New" w:cs="Courier New"/>
+          <w:sz w:val="32"/>
+          <w:szCs w:val="32"/>
+        </w:rPr>
+      </w:pPr>
+      <w:r>
+        <w:rPr>
+          <w:rFonts w:ascii="Courier New" w:hAnsi="Courier New" w:cs="Courier New"/>
+          <w:sz w:val="32"/>
+          <w:szCs w:val="32"/>
+        </w:rPr>
+        <w:lastRenderedPageBreak/>
+        <w:t>Analysis</w:t>
+      </w:r>
+    </w:p>
+    <w:p>
+      <w:pPr>
+        <w:rPr>
+          <w:rFonts w:ascii="Courier New" w:hAnsi="Courier New" w:cs="Courier New"/>
+        </w:rPr>
+      </w:pPr>
+      <w:r>
+        <w:rPr>
+          <w:rFonts w:ascii="Courier New" w:hAnsi="Courier New" w:cs="Courier New"/>
+        </w:rPr>
+        <w:t xml:space="preserve">We have </w:t>
+      </w:r>
+      <w:r>
+        <w:rPr>
+          <w:rFonts w:ascii="Courier New" w:hAnsi="Courier New" w:cs="Courier New"/>
+        </w:rPr>
+        <w:t>also provided a series of macro’s to facilitate analysis of the output. The next paragraphs will, briefly, describe some of the material included in package:</w:t>
+      </w:r>
+    </w:p>
+    <w:p>
+      <w:pPr>
+        <w:pStyle w:val="ListParagraph"/>
+        <w:numPr>
+          <w:ilvl w:val="0"/>
+          <w:numId w:val="8"/>
+        </w:numPr>
+        <w:rPr>
+          <w:rFonts w:ascii="Courier New" w:hAnsi="Courier New" w:cs="Courier New"/>
+        </w:rPr>
+      </w:pPr>
+      <w:r>
+        <w:rPr>
+          <w:rFonts w:ascii="Courier New" w:hAnsi="Courier New" w:cs="Courier New"/>
+        </w:rPr>
+        <w:t>&lt;</w:t>
+      </w:r>
+      <w:r>
+        <w:rPr>
+          <w:rFonts w:ascii="Courier New" w:hAnsi="Courier New" w:cs="Courier New"/>
+        </w:rPr>
+        <w:t>PathToSource</w:t>
+      </w:r>
+      <w:r>
+        <w:rPr>
+          <w:rFonts w:ascii="Courier New" w:hAnsi="Courier New" w:cs="Courier New"/>
+        </w:rPr>
+        <w:t>&gt;</w:t>
+      </w:r>
+      <w:r>
+        <w:rPr>
+          <w:rFonts w:ascii="Courier New" w:hAnsi="Courier New" w:cs="Courier New"/>
+        </w:rPr>
+        <w:t>/trunk/utils/ConvertStarlightAsciiToTree.C:</w:t>
+      </w:r>
+    </w:p>
+    <w:p>
+      <w:pPr>
+        <w:pStyle w:val="ListParagraph"/>
+        <w:rPr>
+          <w:rFonts w:ascii="Courier New" w:hAnsi="Courier New" w:cs="Courier New"/>
+        </w:rPr>
+      </w:pPr>
+      <w:r>
+        <w:rPr>
+          <w:rFonts w:ascii="Courier New" w:hAnsi="Courier New" w:cs="Courier New"/>
+        </w:rPr>
+        <w:t xml:space="preserve">This ROOT macro can be used to </w:t>
+      </w:r>
+      <w:r>
+        <w:rPr>
+          <w:rFonts w:ascii="Courier New" w:hAnsi="Courier New" w:cs="Courier New"/>
+        </w:rPr>
+        <w:t xml:space="preserve">convert </w:t>
+      </w:r>
+      <w:r>
+        <w:rPr>
+          <w:rFonts w:ascii="Courier New" w:hAnsi="Courier New" w:cs="Courier New"/>
+        </w:rPr>
+        <w:t>the eSTARlight ASCII output file (slight.out)</w:t>
+      </w:r>
+      <w:r>
+        <w:rPr>
+          <w:rFonts w:ascii="Courier New" w:hAnsi="Courier New" w:cs="Courier New"/>
+        </w:rPr>
+        <w:t xml:space="preserve"> </w:t>
+      </w:r>
+      <w:r>
+        <w:rPr>
+          <w:rFonts w:ascii="Courier New" w:hAnsi="Courier New" w:cs="Courier New"/>
+        </w:rPr>
+        <w:t>into a ROOT file. The macro stores the simulation set up, 4 vectors for each of the incoming colliding particles photon energy in target frame, photon virtuality, transferred momentum at the target vertex, scattered target 4-momenta, scattered source 4-momenta, and finally the vector meson and decay daughters 4-momenta.</w:t>
+      </w:r>
+    </w:p>
+    <w:p>
+      <w:pPr>
+        <w:pStyle w:val="ListParagraph"/>
+        <w:rPr>
+          <w:rFonts w:ascii="Courier New" w:hAnsi="Courier New" w:cs="Courier New"/>
+        </w:rPr>
+      </w:pPr>
+      <w:r>
+        <w:rPr>
+          <w:rFonts w:ascii="Courier New" w:hAnsi="Courier New" w:cs="Courier New"/>
+        </w:rPr>
+        <w:t>To run the macro cd to the directory which contains slight.out and run:</w:t>
+      </w:r>
+    </w:p>
+    <w:p>
+      <w:pPr>
+        <w:pStyle w:val="ListParagraph"/>
+        <w:jc w:val="center"/>
+        <w:rPr>
+          <w:rFonts w:ascii="Courier New" w:hAnsi="Courier New" w:cs="Courier New"/>
+          <w:sz w:val="19"/>
+          <w:szCs w:val="19"/>
+        </w:rPr>
+      </w:pPr>
+      <w:r>
+        <w:rPr>
+          <w:rFonts w:ascii="Courier New" w:hAnsi="Courier New" w:cs="Courier New"/>
+          <w:sz w:val="19"/>
+          <w:szCs w:val="19"/>
+        </w:rPr>
+        <w:t xml:space="preserve">root –b -q –l </w:t>
+      </w:r>
+      <w:r>
+        <w:rPr>
+          <w:rFonts w:ascii="Courier New" w:hAnsi="Courier New" w:cs="Courier New"/>
+          <w:sz w:val="19"/>
+          <w:szCs w:val="19"/>
+        </w:rPr>
+        <w:t>&lt;PathToSource&gt;</w:t>
+      </w:r>
+      <w:r>
+        <w:rPr>
+          <w:rFonts w:ascii="Courier New" w:hAnsi="Courier New" w:cs="Courier New"/>
+          <w:sz w:val="19"/>
+          <w:szCs w:val="19"/>
+        </w:rPr>
+        <w:t>/</w:t>
+      </w:r>
+      <w:r>
+        <w:rPr>
+          <w:rFonts w:ascii="Courier New" w:hAnsi="Courier New" w:cs="Courier New"/>
+          <w:sz w:val="19"/>
+          <w:szCs w:val="19"/>
+        </w:rPr>
+        <w:t>trunk/utils/ConvertStarlightAsciiToTree.C</w:t>
+      </w:r>
+    </w:p>
+    <w:p>
+      <w:pPr>
+        <w:pStyle w:val="ListParagraph"/>
+        <w:numPr>
+          <w:ilvl w:val="0"/>
+          <w:numId w:val="8"/>
+        </w:numPr>
+        <w:rPr>
+          <w:rFonts w:ascii="Courier New" w:hAnsi="Courier New" w:cs="Courier New"/>
+        </w:rPr>
+      </w:pPr>
+      <w:r>
+        <w:rPr>
+          <w:rFonts w:ascii="Courier New" w:hAnsi="Courier New" w:cs="Courier New"/>
+        </w:rPr>
+        <w:t>&lt;</w:t>
+      </w:r>
+      <w:r>
+        <w:rPr>
+          <w:rFonts w:ascii="Courier New" w:hAnsi="Courier New" w:cs="Courier New"/>
+        </w:rPr>
+        <w:t>PathToSource</w:t>
+      </w:r>
+      <w:r>
+        <w:rPr>
+          <w:rFonts w:ascii="Courier New" w:hAnsi="Courier New" w:cs="Courier New"/>
+        </w:rPr>
+        <w:t>&gt;</w:t>
+      </w:r>
+      <w:r>
+        <w:rPr>
+          <w:rFonts w:ascii="Courier New" w:hAnsi="Courier New" w:cs="Courier New"/>
+        </w:rPr>
+        <w:t>/</w:t>
+      </w:r>
+      <w:r>
+        <w:rPr>
+          <w:rFonts w:ascii="Courier New" w:hAnsi="Courier New" w:cs="Courier New"/>
+        </w:rPr>
+        <w:t>analysi</w:t>
       </w:r>
       <w:bookmarkStart w:id="10" w:name="_GoBack"/>
       <w:bookmarkEnd w:id="10"/>
       <w:r>
         <w:rPr>
           <w:rFonts w:ascii="Courier New" w:hAnsi="Courier New" w:cs="Courier New"/>
-          <w:sz w:val="22"/>
-          <w:szCs w:val="22"/>
-        </w:rPr>
-        <w:t>or each event, a summary line is printed, with the format</w:t>
-      </w:r>
-    </w:p>
-    <w:p>
-      <w:pPr>
-        <w:rPr>
-          <w:rFonts w:ascii="Courier New" w:hAnsi="Courier New" w:cs="Courier New"/>
-        </w:rPr>
-      </w:pPr>
-    </w:p>
-    <w:p>
-      <w:pPr>
-        <w:rPr>
-          <w:rFonts w:ascii="Courier New" w:hAnsi="Courier New" w:cs="Courier New"/>
-        </w:rPr>
-      </w:pPr>
-      <w:r>
-        <w:rPr>
-          <w:rFonts w:ascii="Courier New" w:hAnsi="Courier New" w:cs="Courier New"/>
-          <w:b/>
-        </w:rPr>
-        <w:t>EVENT</w:t>
-      </w:r>
-      <w:r>
-        <w:rPr>
-          <w:rFonts w:ascii="Courier New" w:hAnsi="Courier New" w:cs="Courier New"/>
-        </w:rPr>
-        <w:t>:  n  ntracks  nvertices ,</w:t>
-      </w:r>
-    </w:p>
-    <w:p>
-      <w:pPr>
-        <w:rPr>
-          <w:rFonts w:ascii="Courier New" w:hAnsi="Courier New" w:cs="Courier New"/>
-        </w:rPr>
-      </w:pPr>
-      <w:r>
-        <w:rPr>
-          <w:rFonts w:ascii="Courier New" w:hAnsi="Courier New" w:cs="Courier New"/>
-        </w:rPr>
-        <w:t>where n is the event number (starting with 1), ntracks is the number of tracks in the event, and nvertices is the number of vertices in the event (</w:t>
-      </w:r>
-      <w:r>
-        <w:rPr>
-          <w:rFonts w:ascii="Courier New" w:hAnsi="Courier New" w:cs="Courier New"/>
-        </w:rPr>
-        <w:t>e</w:t>
-      </w:r>
-      <w:r>
-        <w:rPr>
-          <w:rFonts w:ascii="Courier New" w:hAnsi="Courier New" w:cs="Courier New"/>
-        </w:rPr>
-        <w:t xml:space="preserve">STARlight does not </w:t>
-      </w:r>
-      <w:r>
-        <w:rPr>
-          <w:rFonts w:ascii="Courier New" w:hAnsi="Courier New" w:cs="Courier New"/>
-        </w:rPr>
-        <w:t>produce events with more than one vertex).</w:t>
-      </w:r>
-    </w:p>
-    <w:p>
-      <w:pPr>
-        <w:rPr>
-          <w:rFonts w:ascii="Courier New" w:hAnsi="Courier New" w:cs="Courier New"/>
-        </w:rPr>
-      </w:pPr>
-      <w:r>
-        <w:rPr>
-          <w:rFonts w:ascii="Courier New" w:hAnsi="Courier New" w:cs="Courier New"/>
-        </w:rPr>
-        <w:t>EVENT line is followed by a description of the vertex, with the format</w:t>
-      </w:r>
-    </w:p>
-    <w:p>
-      <w:pPr>
-        <w:rPr>
-          <w:rFonts w:ascii="Courier New" w:hAnsi="Courier New" w:cs="Courier New"/>
-        </w:rPr>
-      </w:pPr>
-    </w:p>
-    <w:p>
-      <w:pPr>
-        <w:rPr>
-          <w:rFonts w:ascii="Courier New" w:hAnsi="Courier New" w:cs="Courier New"/>
-        </w:rPr>
-      </w:pPr>
-      <w:r>
-        <w:rPr>
-          <w:rFonts w:ascii="Courier New" w:hAnsi="Courier New" w:cs="Courier New"/>
-          <w:b/>
-        </w:rPr>
-        <w:t>VERTEX</w:t>
-      </w:r>
-      <w:r>
-        <w:rPr>
-          <w:rFonts w:ascii="Courier New" w:hAnsi="Courier New" w:cs="Courier New"/>
-        </w:rPr>
-        <w:t>:  x  y  z  t  nv  nproc  nparent  ndaughters ,</w:t>
-      </w:r>
-    </w:p>
-    <w:p>
-      <w:pPr>
-        <w:rPr>
-          <w:rFonts w:ascii="Courier New" w:hAnsi="Courier New" w:cs="Courier New"/>
-        </w:rPr>
-      </w:pPr>
-      <w:r>
-        <w:rPr>
-          <w:rFonts w:ascii="Courier New" w:hAnsi="Courier New" w:cs="Courier New"/>
-        </w:rPr>
-        <w:t>where x, y, z and t are the 4-vector components of the vertex location, nv is the vertex number, nproc is a number intended to represent physical process (always set to 0), nparent is the track number of parent track (0 for primary vertex) and ndaughters is the number of daughter tracks from this vertex.</w:t>
-      </w:r>
-    </w:p>
-    <w:p>
-      <w:pPr>
-        <w:rPr>
-          <w:rFonts w:ascii="Courier New" w:hAnsi="Courier New" w:cs="Courier New"/>
-        </w:rPr>
-      </w:pPr>
-      <w:r>
-        <w:rPr>
-          <w:rFonts w:ascii="Courier New" w:hAnsi="Courier New" w:cs="Courier New"/>
-        </w:rPr>
-        <w:t>This is followed by a line describing the kinematics of the photon in the reference frame where the target (p or A) is at rest.</w:t>
-      </w:r>
-    </w:p>
-    <w:p>
-      <w:pPr>
-        <w:rPr>
-          <w:rStyle w:val="s1"/>
-          <w:rFonts w:ascii="Courier New" w:hAnsi="Courier New" w:cs="Courier New"/>
-        </w:rPr>
-      </w:pPr>
-      <w:r>
-        <w:rPr>
-          <w:rStyle w:val="s1"/>
-          <w:rFonts w:ascii="Courier New" w:hAnsi="Courier New" w:cs="Courier New"/>
-          <w:b/>
-        </w:rPr>
-        <w:t>GAMMA:</w:t>
-      </w:r>
-      <w:r>
-        <w:rPr>
-          <w:rStyle w:val="s1"/>
-          <w:rFonts w:ascii="Courier New" w:hAnsi="Courier New" w:cs="Courier New"/>
-        </w:rPr>
-        <w:t xml:space="preserve">  </w:t>
-      </w:r>
-      <w:r>
-        <w:rPr>
-          <w:rStyle w:val="s1"/>
-          <w:rFonts w:ascii="Courier New" w:hAnsi="Courier New" w:cs="Courier New"/>
-        </w:rPr>
-        <w:t>k</w:t>
-      </w:r>
-      <w:r>
-        <w:rPr>
-          <w:rStyle w:val="s1"/>
-          <w:rFonts w:ascii="Courier New" w:hAnsi="Courier New" w:cs="Courier New"/>
-        </w:rPr>
-        <w:t xml:space="preserve"> </w:t>
-      </w:r>
-      <w:r>
-        <w:rPr>
-          <w:rStyle w:val="s1"/>
-          <w:rFonts w:ascii="Courier New" w:hAnsi="Courier New" w:cs="Courier New"/>
-        </w:rPr>
-        <w:t xml:space="preserve"> Q2</w:t>
-      </w:r>
-      <w:r>
-        <w:rPr>
-          <w:rStyle w:val="s1"/>
-          <w:rFonts w:ascii="Courier New" w:hAnsi="Courier New" w:cs="Courier New"/>
-        </w:rPr>
-        <w:t xml:space="preserve"> </w:t>
-      </w:r>
-      <w:r>
-        <w:rPr>
-          <w:rStyle w:val="s1"/>
-          <w:rFonts w:ascii="Courier New" w:hAnsi="Courier New" w:cs="Courier New"/>
-        </w:rPr>
-        <w:t xml:space="preserve">, </w:t>
-      </w:r>
-    </w:p>
-    <w:p>
-      <w:pPr>
-        <w:rPr>
-          <w:rFonts w:ascii="Courier New" w:hAnsi="Courier New" w:cs="Courier New"/>
-        </w:rPr>
-      </w:pPr>
-      <w:r>
-        <w:rPr>
-          <w:rFonts w:ascii="Courier New" w:hAnsi="Courier New" w:cs="Courier New"/>
-        </w:rPr>
-        <w:t>where k is the energy of the photon and Q2 is the invariant mass of the virtual photon.</w:t>
-      </w:r>
-    </w:p>
-    <w:p>
-      <w:pPr>
-        <w:rPr>
-          <w:rFonts w:ascii="Courier New" w:hAnsi="Courier New" w:cs="Courier New"/>
-        </w:rPr>
-      </w:pPr>
-      <w:r>
-        <w:rPr>
-          <w:rFonts w:ascii="Courier New" w:hAnsi="Courier New" w:cs="Courier New"/>
-        </w:rPr>
-        <w:t xml:space="preserve">This </w:t>
-      </w:r>
-      <w:r>
-        <w:rPr>
-          <w:rFonts w:ascii="Courier New" w:hAnsi="Courier New" w:cs="Courier New"/>
-        </w:rPr>
-        <w:t>is followed by information related to the scattered target (X = p or A) which emerges from the collision.</w:t>
-      </w:r>
-    </w:p>
-    <w:p>
-      <w:pPr>
-        <w:rPr>
-          <w:rStyle w:val="s1"/>
-          <w:rFonts w:ascii="Courier New" w:hAnsi="Courier New" w:cs="Courier New"/>
-        </w:rPr>
-      </w:pPr>
-      <w:r>
-        <w:rPr>
-          <w:rStyle w:val="s1"/>
-          <w:rFonts w:ascii="Courier New" w:hAnsi="Courier New" w:cs="Courier New"/>
-          <w:b/>
-        </w:rPr>
-        <w:t>t</w:t>
-      </w:r>
-      <w:r>
-        <w:rPr>
-          <w:rStyle w:val="s1"/>
-          <w:rFonts w:ascii="Courier New" w:hAnsi="Courier New" w:cs="Courier New"/>
-        </w:rPr>
-        <w:t xml:space="preserve">: </w:t>
-      </w:r>
-      <w:r>
-        <w:rPr>
-          <w:rStyle w:val="s1"/>
-          <w:rFonts w:ascii="Courier New" w:hAnsi="Courier New" w:cs="Courier New"/>
-        </w:rPr>
-        <w:t>event_t  ,</w:t>
-      </w:r>
-    </w:p>
-    <w:p>
-      <w:pPr>
-        <w:rPr>
-          <w:rFonts w:ascii="Courier New" w:hAnsi="Courier New" w:cs="Courier New"/>
-        </w:rPr>
-      </w:pPr>
-      <w:r>
-        <w:rPr>
-          <w:rStyle w:val="s1"/>
-          <w:rFonts w:ascii="Courier New" w:hAnsi="Courier New" w:cs="Courier New"/>
-        </w:rPr>
-        <w:lastRenderedPageBreak/>
-        <w:t xml:space="preserve">where, as expected, event_t is </w:t>
-      </w:r>
-      <w:r>
-        <w:rPr>
-          <w:rFonts w:ascii="Courier New" w:hAnsi="Courier New" w:cs="Courier New"/>
-        </w:rPr>
-        <w:t>the four momentum transfer squared at the target vertex.</w:t>
-      </w:r>
-    </w:p>
-    <w:p>
-      <w:pPr>
-        <w:rPr>
-          <w:rStyle w:val="s1"/>
-          <w:rFonts w:ascii="Courier New" w:hAnsi="Courier New" w:cs="Courier New"/>
-        </w:rPr>
-      </w:pPr>
-      <w:r>
-        <w:rPr>
-          <w:rStyle w:val="s1"/>
-          <w:rFonts w:ascii="Courier New" w:hAnsi="Courier New" w:cs="Courier New"/>
-          <w:b/>
-        </w:rPr>
-        <w:t>TARGET:</w:t>
-      </w:r>
-      <w:r>
-        <w:rPr>
-          <w:rStyle w:val="s1"/>
-          <w:rFonts w:ascii="Courier New" w:hAnsi="Courier New" w:cs="Courier New"/>
-        </w:rPr>
-        <w:t xml:space="preserve">  px  py  pz  E ,</w:t>
-      </w:r>
-    </w:p>
-    <w:p>
-      <w:pPr>
-        <w:rPr>
-          <w:rStyle w:val="s1"/>
-          <w:rFonts w:ascii="Courier New" w:hAnsi="Courier New" w:cs="Courier New"/>
-        </w:rPr>
-      </w:pPr>
-      <w:r>
-        <w:rPr>
-          <w:rStyle w:val="s1"/>
-          <w:rFonts w:ascii="Courier New" w:hAnsi="Courier New" w:cs="Courier New"/>
-        </w:rPr>
-        <w:t>where px, py and pz are the three vector components of the scattered target three vector and E is it’s energy.</w:t>
-      </w:r>
-    </w:p>
-    <w:p>
-      <w:pPr>
-        <w:rPr>
-          <w:rFonts w:ascii="Courier New" w:hAnsi="Courier New" w:cs="Courier New"/>
-        </w:rPr>
-      </w:pPr>
-      <w:r>
-        <w:rPr>
-          <w:rFonts w:ascii="Courier New" w:hAnsi="Courier New" w:cs="Courier New"/>
-        </w:rPr>
-        <w:t>The information related to the scattered target is followed by the scattered electron or source.</w:t>
-      </w:r>
-    </w:p>
-    <w:p>
-      <w:pPr>
-        <w:rPr>
-          <w:rFonts w:ascii="Courier New" w:hAnsi="Courier New" w:cs="Courier New"/>
-        </w:rPr>
-      </w:pPr>
-      <w:r>
-        <w:rPr>
-          <w:rFonts w:ascii="Courier New" w:hAnsi="Courier New" w:cs="Courier New"/>
-          <w:b/>
-        </w:rPr>
-        <w:t>SOURCE:</w:t>
-      </w:r>
-      <w:r>
-        <w:rPr>
-          <w:rFonts w:ascii="Courier New" w:hAnsi="Courier New" w:cs="Courier New"/>
-        </w:rPr>
-        <w:t xml:space="preserve">  px  py  pz  E ,</w:t>
-      </w:r>
-    </w:p>
-    <w:p>
-      <w:pPr>
-        <w:rPr>
-          <w:rFonts w:ascii="Courier New" w:hAnsi="Courier New" w:cs="Courier New"/>
-        </w:rPr>
-      </w:pPr>
-      <w:r>
-        <w:rPr>
-          <w:rFonts w:ascii="Courier New" w:hAnsi="Courier New" w:cs="Courier New"/>
-        </w:rPr>
-        <w:t>where, again, px, py and pz are the components of the outgoing electron three vector and E is it’s energy.</w:t>
-      </w:r>
-    </w:p>
-    <w:p>
-      <w:pPr>
-        <w:rPr>
-          <w:rFonts w:ascii="Courier New" w:hAnsi="Courier New" w:cs="Courier New"/>
-        </w:rPr>
-      </w:pPr>
-      <w:r>
-        <w:rPr>
-          <w:rFonts w:ascii="Courier New" w:hAnsi="Courier New" w:cs="Courier New"/>
-        </w:rPr>
-        <w:t>This is followed by a series of lines describing each of the daughter tracks emanating from this vertex.  Each track line has the format</w:t>
-      </w:r>
-    </w:p>
-    <w:p>
-      <w:pPr>
-        <w:rPr>
-          <w:rFonts w:ascii="Courier New" w:hAnsi="Courier New" w:cs="Courier New"/>
-        </w:rPr>
-      </w:pPr>
-      <w:r>
-        <w:rPr>
-          <w:rFonts w:ascii="Courier New" w:hAnsi="Courier New" w:cs="Courier New"/>
-          <w:b/>
-        </w:rPr>
-        <w:t>TRACK</w:t>
-      </w:r>
-      <w:r>
-        <w:rPr>
-          <w:rFonts w:ascii="Courier New" w:hAnsi="Courier New" w:cs="Courier New"/>
-        </w:rPr>
-        <w:t>:  GPID  px  py  pz</w:t>
-      </w:r>
-      <w:r>
-        <w:rPr>
-          <w:rFonts w:ascii="Courier New" w:hAnsi="Courier New" w:cs="Courier New"/>
-        </w:rPr>
-        <w:t xml:space="preserve"> nev  ntr  stopv PDGPID ,</w:t>
-      </w:r>
-    </w:p>
-    <w:p>
-      <w:pPr>
-        <w:rPr>
-          <w:rFonts w:ascii="Courier New" w:hAnsi="Courier New" w:cs="Courier New"/>
-          <w:sz w:val="21"/>
-          <w:szCs w:val="21"/>
-        </w:rPr>
-      </w:pPr>
-      <w:r>
-        <w:rPr>
-          <w:rFonts w:ascii="Courier New" w:hAnsi="Courier New" w:cs="Courier New"/>
-        </w:rPr>
-        <w:t>where GPID is the Geant particle id code, px, py and pz are the three vector components of the track's momentum, nev is the event number, ntr is the number of this track within the vertex (starting with 0), stopv is the vertex number where track ends (0 if track does not terminate within the event), and PDGPID is the Monte Carlo particle ID code endorsed by the Particle Data Group.</w:t>
+        </w:rPr>
+        <w:t xml:space="preserve">s/: </w:t>
+      </w:r>
+    </w:p>
+    <w:p>
+      <w:pPr>
+        <w:pStyle w:val="ListParagraph"/>
+        <w:rPr>
+          <w:rFonts w:ascii="Courier New" w:hAnsi="Courier New" w:cs="Courier New"/>
+        </w:rPr>
+      </w:pPr>
+      <w:r>
+        <w:rPr>
+          <w:rFonts w:ascii="Courier New" w:hAnsi="Courier New" w:cs="Courier New"/>
+        </w:rPr>
+        <w:t xml:space="preserve">This directory contains some template files illustrating how to read out the output from </w:t>
+      </w:r>
+      <w:r>
+        <w:rPr>
+          <w:rFonts w:ascii="Courier New" w:hAnsi="Courier New" w:cs="Courier New"/>
+        </w:rPr>
+        <w:t>ConvertStarlightAsciiToTree</w:t>
+      </w:r>
+      <w:r>
+        <w:rPr>
+          <w:rFonts w:ascii="Courier New" w:hAnsi="Courier New" w:cs="Courier New"/>
+        </w:rPr>
+        <w:t xml:space="preserve">.C to produce histograms for a given analysis.  The files myHist.cxx and myHist.h define a C++ class to initiate, fill and plot the individual histograms for your analysis. e_AnalyzeTree.cxx and </w:t>
+      </w:r>
+      <w:r>
+        <w:rPr>
+          <w:rFonts w:ascii="Courier New" w:hAnsi="Courier New" w:cs="Courier New"/>
+        </w:rPr>
+        <w:t>e_Analyze</w:t>
+      </w:r>
+      <w:r>
+        <w:rPr>
+          <w:rFonts w:ascii="Courier New" w:hAnsi="Courier New" w:cs="Courier New"/>
+        </w:rPr>
+        <w:t>Tree.h pass the desired variables from a given event to the histograms in the myHist class. e_AnaTree.C is the main program and iterates over the individual events.  Finally, we have provided a script to compile the objects and call them within the ROOT environment. To run an analysis simply type:</w:t>
+      </w:r>
+    </w:p>
+    <w:p>
+      <w:pPr>
+        <w:pStyle w:val="ListParagraph"/>
+        <w:jc w:val="center"/>
+        <w:rPr>
+          <w:rFonts w:ascii="Courier New" w:hAnsi="Courier New" w:cs="Courier New"/>
+          <w:sz w:val="19"/>
+          <w:szCs w:val="19"/>
+        </w:rPr>
+      </w:pPr>
+      <w:r>
+        <w:rPr>
+          <w:rFonts w:ascii="Courier New" w:hAnsi="Courier New" w:cs="Courier New"/>
+          <w:sz w:val="19"/>
+          <w:szCs w:val="19"/>
+        </w:rPr>
+        <w:t>sh e_run.sh file_to_study.root</w:t>
       </w:r>
     </w:p>
     <w:sectPr>
@@ -7662,7 +7881,7 @@
           <w:rPr>
             <w:noProof/>
           </w:rPr>
-          <w:t>9</w:t>
+          <w:t>14</w:t>
         </w:r>
         <w:r>
           <w:fldChar w:fldCharType="end"/>
@@ -8229,6 +8448,119 @@
     </w:lvl>
   </w:abstractNum>
   <w:abstractNum w:abstractNumId="4">
+    <w:nsid w:val="3F362B27"/>
+    <w:multiLevelType w:val="hybridMultilevel"/>
+    <w:tmpl w:val="3FB42EF6"/>
+    <w:lvl w:ilvl="0" w:tplc="04090001">
+      <w:start w:val="1"/>
+      <w:numFmt w:val="bullet"/>
+      <w:lvlText w:val=""/>
+      <w:lvlJc w:val="left"/>
+      <w:pPr>
+        <w:ind w:left="720" w:hanging="360"/>
+      </w:pPr>
+      <w:rPr>
+        <w:rFonts w:ascii="Symbol" w:hAnsi="Symbol" w:hint="default"/>
+      </w:rPr>
+    </w:lvl>
+    <w:lvl w:ilvl="1" w:tplc="04090003" w:tentative="1">
+      <w:start w:val="1"/>
+      <w:numFmt w:val="bullet"/>
+      <w:lvlText w:val="o"/>
+      <w:lvlJc w:val="left"/>
+      <w:pPr>
+        <w:ind w:left="1440" w:hanging="360"/>
+      </w:pPr>
+      <w:rPr>
+        <w:rFonts w:ascii="Courier New" w:hAnsi="Courier New" w:cs="Courier New" w:hint="default"/>
+      </w:rPr>
+    </w:lvl>
+    <w:lvl w:ilvl="2" w:tplc="04090005" w:tentative="1">
+      <w:start w:val="1"/>
+      <w:numFmt w:val="bullet"/>
+      <w:lvlText w:val=""/>
+      <w:lvlJc w:val="left"/>
+      <w:pPr>
+        <w:ind w:left="2160" w:hanging="360"/>
+      </w:pPr>
+      <w:rPr>
+        <w:rFonts w:ascii="Wingdings" w:hAnsi="Wingdings" w:hint="default"/>
+      </w:rPr>
+    </w:lvl>
+    <w:lvl w:ilvl="3" w:tplc="04090001" w:tentative="1">
+      <w:start w:val="1"/>
+      <w:numFmt w:val="bullet"/>
+      <w:lvlText w:val=""/>
+      <w:lvlJc w:val="left"/>
+      <w:pPr>
+        <w:ind w:left="2880" w:hanging="360"/>
+      </w:pPr>
+      <w:rPr>
+        <w:rFonts w:ascii="Symbol" w:hAnsi="Symbol" w:hint="default"/>
+      </w:rPr>
+    </w:lvl>
+    <w:lvl w:ilvl="4" w:tplc="04090003" w:tentative="1">
+      <w:start w:val="1"/>
+      <w:numFmt w:val="bullet"/>
+      <w:lvlText w:val="o"/>
+      <w:lvlJc w:val="left"/>
+      <w:pPr>
+        <w:ind w:left="3600" w:hanging="360"/>
+      </w:pPr>
+      <w:rPr>
+        <w:rFonts w:ascii="Courier New" w:hAnsi="Courier New" w:cs="Courier New" w:hint="default"/>
+      </w:rPr>
+    </w:lvl>
+    <w:lvl w:ilvl="5" w:tplc="04090005" w:tentative="1">
+      <w:start w:val="1"/>
+      <w:numFmt w:val="bullet"/>
+      <w:lvlText w:val=""/>
+      <w:lvlJc w:val="left"/>
+      <w:pPr>
+        <w:ind w:left="4320" w:hanging="360"/>
+      </w:pPr>
+      <w:rPr>
+        <w:rFonts w:ascii="Wingdings" w:hAnsi="Wingdings" w:hint="default"/>
+      </w:rPr>
+    </w:lvl>
+    <w:lvl w:ilvl="6" w:tplc="04090001" w:tentative="1">
+      <w:start w:val="1"/>
+      <w:numFmt w:val="bullet"/>
+      <w:lvlText w:val=""/>
+      <w:lvlJc w:val="left"/>
+      <w:pPr>
+        <w:ind w:left="5040" w:hanging="360"/>
+      </w:pPr>
+      <w:rPr>
+        <w:rFonts w:ascii="Symbol" w:hAnsi="Symbol" w:hint="default"/>
+      </w:rPr>
+    </w:lvl>
+    <w:lvl w:ilvl="7" w:tplc="04090003" w:tentative="1">
+      <w:start w:val="1"/>
+      <w:numFmt w:val="bullet"/>
+      <w:lvlText w:val="o"/>
+      <w:lvlJc w:val="left"/>
+      <w:pPr>
+        <w:ind w:left="5760" w:hanging="360"/>
+      </w:pPr>
+      <w:rPr>
+        <w:rFonts w:ascii="Courier New" w:hAnsi="Courier New" w:cs="Courier New" w:hint="default"/>
+      </w:rPr>
+    </w:lvl>
+    <w:lvl w:ilvl="8" w:tplc="04090005" w:tentative="1">
+      <w:start w:val="1"/>
+      <w:numFmt w:val="bullet"/>
+      <w:lvlText w:val=""/>
+      <w:lvlJc w:val="left"/>
+      <w:pPr>
+        <w:ind w:left="6480" w:hanging="360"/>
+      </w:pPr>
+      <w:rPr>
+        <w:rFonts w:ascii="Wingdings" w:hAnsi="Wingdings" w:hint="default"/>
+      </w:rPr>
+    </w:lvl>
+  </w:abstractNum>
+  <w:abstractNum w:abstractNumId="5">
     <w:nsid w:val="4F9A7F7A"/>
     <w:multiLevelType w:val="hybridMultilevel"/>
     <w:tmpl w:val="A03A63E0"/>
@@ -8340,7 +8672,7 @@
       </w:rPr>
     </w:lvl>
   </w:abstractNum>
-  <w:abstractNum w:abstractNumId="5">
+  <w:abstractNum w:abstractNumId="6">
     <w:nsid w:val="5C81192D"/>
     <w:multiLevelType w:val="hybridMultilevel"/>
     <w:tmpl w:val="F6641C46"/>
@@ -8452,7 +8784,7 @@
       </w:rPr>
     </w:lvl>
   </w:abstractNum>
-  <w:abstractNum w:abstractNumId="6">
+  <w:abstractNum w:abstractNumId="7">
     <w:nsid w:val="6B8179E7"/>
     <w:multiLevelType w:val="multilevel"/>
     <w:tmpl w:val="CB66B352"/>
@@ -8605,7 +8937,7 @@
     <w:abstractNumId w:val="1"/>
   </w:num>
   <w:num w:numId="2">
-    <w:abstractNumId w:val="6"/>
+    <w:abstractNumId w:val="7"/>
   </w:num>
   <w:num w:numId="3">
     <w:abstractNumId w:val="2"/>
@@ -8614,13 +8946,16 @@
     <w:abstractNumId w:val="3"/>
   </w:num>
   <w:num w:numId="5">
-    <w:abstractNumId w:val="5"/>
+    <w:abstractNumId w:val="6"/>
   </w:num>
   <w:num w:numId="6">
-    <w:abstractNumId w:val="4"/>
+    <w:abstractNumId w:val="5"/>
   </w:num>
   <w:num w:numId="7">
     <w:abstractNumId w:val="0"/>
+  </w:num>
+  <w:num w:numId="8">
+    <w:abstractNumId w:val="4"/>
   </w:num>
 </w:numbering>
 </file>
@@ -9685,6 +10020,17 @@
       <w:iCs/>
     </w:rPr>
   </w:style>
+  <w:style w:type="paragraph" w:styleId="ListParagraph">
+    <w:name w:val="List Paragraph"/>
+    <w:basedOn w:val="Normal"/>
+    <w:uiPriority w:val="34"/>
+    <w:qFormat/>
+    <w:rsid w:val="00442C77"/>
+    <w:pPr>
+      <w:ind w:left="720"/>
+      <w:contextualSpacing/>
+    </w:pPr>
+  </w:style>
 </w:styles>
 </file>
 
@@ -9954,7 +10300,7 @@
 </file>
 
 <file path=customXml/itemProps1.xml><?xml version="1.0" encoding="utf-8"?>
-<ds:datastoreItem xmlns:ds="http://schemas.openxmlformats.org/officeDocument/2006/customXml" ds:itemID="{CA7E4604-2FEB-1049-BC8E-A3F54409F35E}">
+<ds:datastoreItem xmlns:ds="http://schemas.openxmlformats.org/officeDocument/2006/customXml" ds:itemID="{80428052-94DD-7B4F-901A-DFB2907514DE}">
   <ds:schemaRefs>
     <ds:schemaRef ds:uri="http://schemas.openxmlformats.org/officeDocument/2006/bibliography"/>
   </ds:schemaRefs>

</xml_diff>

<commit_message>
Add notebook section to the README
</commit_message>
<xml_diff>
--- a/trunk/Readme.docx
+++ b/trunk/Readme.docx
@@ -368,20 +368,7 @@
             <w:rFonts w:ascii="Courier New" w:hAnsi="Courier New" w:cs="Courier New"/>
           </w:rPr>
           <w:tab/>
-        </w:r>
-        <w:r>
-          <w:rPr>
-            <w:rStyle w:val="IndexLink"/>
-            <w:rFonts w:ascii="Courier New" w:hAnsi="Courier New" w:cs="Courier New"/>
-          </w:rPr>
-          <w:t>1</w:t>
-        </w:r>
-        <w:r>
-          <w:rPr>
-            <w:rStyle w:val="IndexLink"/>
-            <w:rFonts w:ascii="Courier New" w:hAnsi="Courier New" w:cs="Courier New"/>
-          </w:rPr>
-          <w:t>1</w:t>
+          <w:t>11</w:t>
         </w:r>
         <w:r>
           <w:rPr>
@@ -2151,6 +2138,12 @@
         </w:rPr>
         <w:tab/>
         <w:t># Charge of beam one projectile. For electron-ion collisions, beam 1 must be the electron</w:t>
+      </w:r>
+      <w:r>
+        <w:rPr>
+          <w:rFonts w:ascii="Courier New" w:hAnsi="Courier New" w:cs="Courier New"/>
+        </w:rPr>
+        <w:t>/positron (+/-1), at present both are treated equally</w:t>
       </w:r>
     </w:p>
     <w:p>
@@ -2852,6 +2845,7 @@
         <w:rPr>
           <w:rFonts w:ascii="Courier New" w:hAnsi="Courier New" w:cs="Courier New"/>
         </w:rPr>
+        <w:lastRenderedPageBreak/>
         <w:t xml:space="preserve">CUT_PT* = 0   </w:t>
       </w:r>
       <w:r>
@@ -2874,7 +2868,6 @@
         <w:rPr>
           <w:rFonts w:ascii="Courier New" w:hAnsi="Courier New" w:cs="Courier New"/>
         </w:rPr>
-        <w:lastRenderedPageBreak/>
         <w:t xml:space="preserve">PT_MIN* = 1.0 </w:t>
       </w:r>
       <w:r>
@@ -4107,6 +4100,7 @@
         <w:rPr>
           <w:rFonts w:ascii="Courier New" w:hAnsi="Courier New" w:cs="Courier New"/>
         </w:rPr>
+        <w:lastRenderedPageBreak/>
         <w:t>b=4.63/GeV</w:t>
       </w:r>
       <w:r>
@@ -4169,7 +4163,6 @@
         <w:rPr>
           <w:rFonts w:ascii="Courier New" w:hAnsi="Courier New" w:cs="Courier New"/>
         </w:rPr>
-        <w:lastRenderedPageBreak/>
         <w:t>Note that this affects the t-slope only; it does not affect the total cross-section</w:t>
       </w:r>
     </w:p>
@@ -4689,6 +4682,7 @@
         <w:rPr>
           <w:rFonts w:ascii="Courier New" w:hAnsi="Courier New" w:cs="Courier New"/>
         </w:rPr>
+        <w:lastRenderedPageBreak/>
         <w:tab/>
         <w:t xml:space="preserve">553013 </w:t>
       </w:r>
@@ -4755,7 +4749,6 @@
         <w:rPr>
           <w:rFonts w:ascii="Courier New" w:hAnsi="Courier New" w:cs="Courier New"/>
         </w:rPr>
-        <w:lastRenderedPageBreak/>
         <w:tab/>
         <w:t xml:space="preserve">555011 </w:t>
       </w:r>
@@ -7573,7 +7566,15 @@
         <w:rPr>
           <w:rFonts w:ascii="Courier New" w:hAnsi="Courier New" w:cs="Courier New"/>
         </w:rPr>
-        <w:t>also provided a series of macro’s to facilitate analysis of the output. The next paragraphs will, briefly, describe some of the material included in package:</w:t>
+        <w:t>also provided a series of macro</w:t>
+      </w:r>
+      <w:bookmarkStart w:id="10" w:name="_GoBack"/>
+      <w:bookmarkEnd w:id="10"/>
+      <w:r>
+        <w:rPr>
+          <w:rFonts w:ascii="Courier New" w:hAnsi="Courier New" w:cs="Courier New"/>
+        </w:rPr>
+        <w:t>s to facilitate analysis of the output. The next paragraphs will, briefly, describe some of the material included in package:</w:t>
       </w:r>
     </w:p>
     <w:p>
@@ -7688,15 +7689,7 @@
           <w:sz w:val="19"/>
           <w:szCs w:val="19"/>
         </w:rPr>
-        <w:t>&lt;PathToSource&gt;</w:t>
-      </w:r>
-      <w:r>
-        <w:rPr>
-          <w:rFonts w:ascii="Courier New" w:hAnsi="Courier New" w:cs="Courier New"/>
-          <w:sz w:val="19"/>
-          <w:szCs w:val="19"/>
-        </w:rPr>
-        <w:t>/</w:t>
+        <w:t>&lt;PathToSource&gt;/</w:t>
       </w:r>
       <w:r>
         <w:rPr>
@@ -7740,21 +7733,7 @@
         <w:rPr>
           <w:rFonts w:ascii="Courier New" w:hAnsi="Courier New" w:cs="Courier New"/>
         </w:rPr>
-        <w:t>/</w:t>
-      </w:r>
-      <w:r>
-        <w:rPr>
-          <w:rFonts w:ascii="Courier New" w:hAnsi="Courier New" w:cs="Courier New"/>
-        </w:rPr>
-        <w:t>analysi</w:t>
-      </w:r>
-      <w:bookmarkStart w:id="10" w:name="_GoBack"/>
-      <w:bookmarkEnd w:id="10"/>
-      <w:r>
-        <w:rPr>
-          <w:rFonts w:ascii="Courier New" w:hAnsi="Courier New" w:cs="Courier New"/>
-        </w:rPr>
-        <w:t xml:space="preserve">s/: </w:t>
+        <w:t xml:space="preserve">/analysis/: </w:t>
       </w:r>
     </w:p>
     <w:p>
@@ -7768,31 +7747,7 @@
         <w:rPr>
           <w:rFonts w:ascii="Courier New" w:hAnsi="Courier New" w:cs="Courier New"/>
         </w:rPr>
-        <w:t xml:space="preserve">This directory contains some template files illustrating how to read out the output from </w:t>
-      </w:r>
-      <w:r>
-        <w:rPr>
-          <w:rFonts w:ascii="Courier New" w:hAnsi="Courier New" w:cs="Courier New"/>
-        </w:rPr>
-        <w:t>ConvertStarlightAsciiToTree</w:t>
-      </w:r>
-      <w:r>
-        <w:rPr>
-          <w:rFonts w:ascii="Courier New" w:hAnsi="Courier New" w:cs="Courier New"/>
-        </w:rPr>
-        <w:t xml:space="preserve">.C to produce histograms for a given analysis.  The files myHist.cxx and myHist.h define a C++ class to initiate, fill and plot the individual histograms for your analysis. e_AnalyzeTree.cxx and </w:t>
-      </w:r>
-      <w:r>
-        <w:rPr>
-          <w:rFonts w:ascii="Courier New" w:hAnsi="Courier New" w:cs="Courier New"/>
-        </w:rPr>
-        <w:t>e_Analyze</w:t>
-      </w:r>
-      <w:r>
-        <w:rPr>
-          <w:rFonts w:ascii="Courier New" w:hAnsi="Courier New" w:cs="Courier New"/>
-        </w:rPr>
-        <w:t>Tree.h pass the desired variables from a given event to the histograms in the myHist class. e_AnaTree.C is the main program and iterates over the individual events.  Finally, we have provided a script to compile the objects and call them within the ROOT environment. To run an analysis simply type:</w:t>
+        <w:t>This directory contains some template files illustrating how to read out the output from ConvertStarlightAsciiToTree.C to produce histograms for a given analysis.  The files myHist.cxx and myHist.h define a C++ class to initiate, fill and plot the individual histograms for your analysis. e_AnalyzeTree.cxx and e_AnalyzeTree.h pass the desired variables from a given event to the histograms in the myHist class. e_AnaTree.C is the main program and iterates over the individual events.  Finally, we have provided a script to compile the objects and call them within the ROOT environment. To run an analysis simply type:</w:t>
       </w:r>
     </w:p>
     <w:p>
@@ -7813,6 +7768,275 @@
         </w:rPr>
         <w:t>sh e_run.sh file_to_study.root</w:t>
       </w:r>
+    </w:p>
+    <w:p>
+      <w:pPr>
+        <w:pStyle w:val="ListParagraph"/>
+        <w:jc w:val="center"/>
+        <w:rPr>
+          <w:rFonts w:ascii="Courier New" w:hAnsi="Courier New" w:cs="Courier New"/>
+          <w:sz w:val="19"/>
+          <w:szCs w:val="19"/>
+        </w:rPr>
+      </w:pPr>
+    </w:p>
+    <w:p>
+      <w:pPr>
+        <w:rPr>
+          <w:rFonts w:ascii="Courier New" w:hAnsi="Courier New" w:cs="Courier New"/>
+          <w:sz w:val="32"/>
+          <w:szCs w:val="32"/>
+        </w:rPr>
+      </w:pPr>
+      <w:r>
+        <w:rPr>
+          <w:rFonts w:ascii="Courier New" w:hAnsi="Courier New" w:cs="Courier New"/>
+          <w:sz w:val="32"/>
+          <w:szCs w:val="32"/>
+        </w:rPr>
+        <w:t>Production</w:t>
+      </w:r>
+    </w:p>
+    <w:p>
+      <w:pPr>
+        <w:rPr>
+          <w:rFonts w:ascii="Courier New" w:hAnsi="Courier New" w:cs="Courier New"/>
+        </w:rPr>
+      </w:pPr>
+      <w:r>
+        <w:rPr>
+          <w:rFonts w:ascii="Courier New" w:hAnsi="Courier New" w:cs="Courier New"/>
+        </w:rPr>
+        <w:t xml:space="preserve">In the directory </w:t>
+      </w:r>
+      <w:r>
+        <w:rPr>
+          <w:rFonts w:ascii="Courier New" w:hAnsi="Courier New" w:cs="Courier New"/>
+        </w:rPr>
+        <w:t>&lt;</w:t>
+      </w:r>
+      <w:r>
+        <w:rPr>
+          <w:rFonts w:ascii="Courier New" w:hAnsi="Courier New" w:cs="Courier New"/>
+        </w:rPr>
+        <w:t>PathToSource</w:t>
+      </w:r>
+      <w:r>
+        <w:rPr>
+          <w:rFonts w:ascii="Courier New" w:hAnsi="Courier New" w:cs="Courier New"/>
+        </w:rPr>
+        <w:t>&gt;</w:t>
+      </w:r>
+      <w:r>
+        <w:rPr>
+          <w:rFonts w:ascii="Courier New" w:hAnsi="Courier New" w:cs="Courier New"/>
+        </w:rPr>
+        <w:t>/production/ we have included a series of Jupyter-Notebooks illustrating how eSTARlight can be used to for a sample of different studies.</w:t>
+      </w:r>
+      <w:r>
+        <w:rPr>
+          <w:rFonts w:ascii="Courier New" w:hAnsi="Courier New" w:cs="Courier New"/>
+        </w:rPr>
+        <w:t xml:space="preserve"> These notebooks are self documented, with information on each step.</w:t>
+      </w:r>
+      <w:r>
+        <w:rPr>
+          <w:rFonts w:ascii="Courier New" w:hAnsi="Courier New" w:cs="Courier New"/>
+        </w:rPr>
+        <w:t xml:space="preserve"> Included with this release are</w:t>
+      </w:r>
+      <w:r>
+        <w:rPr>
+          <w:rFonts w:ascii="Courier New" w:hAnsi="Courier New" w:cs="Courier New"/>
+        </w:rPr>
+        <w:t xml:space="preserve"> (cd </w:t>
+      </w:r>
+      <w:r>
+        <w:rPr>
+          <w:rFonts w:ascii="Courier New" w:hAnsi="Courier New" w:cs="Courier New"/>
+        </w:rPr>
+        <w:t>&lt;</w:t>
+      </w:r>
+      <w:r>
+        <w:rPr>
+          <w:rFonts w:ascii="Courier New" w:hAnsi="Courier New" w:cs="Courier New"/>
+        </w:rPr>
+        <w:t>PathToSource</w:t>
+      </w:r>
+      <w:r>
+        <w:rPr>
+          <w:rFonts w:ascii="Courier New" w:hAnsi="Courier New" w:cs="Courier New"/>
+        </w:rPr>
+        <w:t>&gt;</w:t>
+      </w:r>
+      <w:r>
+        <w:rPr>
+          <w:rFonts w:ascii="Courier New" w:hAnsi="Courier New" w:cs="Courier New"/>
+        </w:rPr>
+        <w:t>/production/)</w:t>
+      </w:r>
+      <w:r>
+        <w:rPr>
+          <w:rFonts w:ascii="Courier New" w:hAnsi="Courier New" w:cs="Courier New"/>
+        </w:rPr>
+        <w:t>:</w:t>
+      </w:r>
+    </w:p>
+    <w:p>
+      <w:pPr>
+        <w:pStyle w:val="ListParagraph"/>
+        <w:numPr>
+          <w:ilvl w:val="0"/>
+          <w:numId w:val="8"/>
+        </w:numPr>
+        <w:rPr>
+          <w:rFonts w:ascii="Courier New" w:hAnsi="Courier New" w:cs="Courier New"/>
+        </w:rPr>
+      </w:pPr>
+      <w:r>
+        <w:rPr>
+          <w:rFonts w:ascii="Courier New" w:hAnsi="Courier New" w:cs="Courier New"/>
+        </w:rPr>
+        <w:t>./</w:t>
+      </w:r>
+      <w:r>
+        <w:rPr>
+          <w:rFonts w:ascii="Courier New" w:hAnsi="Courier New" w:cs="Courier New"/>
+        </w:rPr>
+        <w:t>templates: This directory contains a series of template input files (i.e. slight.in) used for the different studies.</w:t>
+      </w:r>
+    </w:p>
+    <w:p>
+      <w:pPr>
+        <w:pStyle w:val="ListParagraph"/>
+        <w:numPr>
+          <w:ilvl w:val="0"/>
+          <w:numId w:val="8"/>
+        </w:numPr>
+        <w:rPr>
+          <w:rFonts w:ascii="Courier New" w:hAnsi="Courier New" w:cs="Courier New"/>
+        </w:rPr>
+      </w:pPr>
+      <w:r>
+        <w:rPr>
+          <w:rFonts w:ascii="Courier New" w:hAnsi="Courier New" w:cs="Courier New"/>
+        </w:rPr>
+        <w:t>./</w:t>
+      </w:r>
+      <w:r>
+        <w:rPr>
+          <w:rFonts w:ascii="Courier New" w:hAnsi="Courier New" w:cs="Courier New"/>
+        </w:rPr>
+        <w:t>event_generation/</w:t>
+      </w:r>
+      <w:r>
+        <w:rPr>
+          <w:rFonts w:ascii="Courier New" w:hAnsi="Courier New" w:cs="Courier New"/>
+        </w:rPr>
+        <w:t>Event-Generation</w:t>
+      </w:r>
+      <w:r>
+        <w:rPr>
+          <w:rFonts w:ascii="Courier New" w:hAnsi="Courier New" w:cs="Courier New"/>
+        </w:rPr>
+        <w:t>.ipynb: This notebook automates the steps needed to run the full pipeline, i.e.: generate sample in eSTARlight, convert the ASCII file to ROOT tree and run an analysis on the ROOT file.</w:t>
+      </w:r>
+    </w:p>
+    <w:p>
+      <w:pPr>
+        <w:pStyle w:val="ListParagraph"/>
+        <w:numPr>
+          <w:ilvl w:val="0"/>
+          <w:numId w:val="8"/>
+        </w:numPr>
+        <w:rPr>
+          <w:rFonts w:ascii="Courier New" w:hAnsi="Courier New" w:cs="Courier New"/>
+        </w:rPr>
+      </w:pPr>
+      <w:r>
+        <w:rPr>
+          <w:rFonts w:ascii="Courier New" w:hAnsi="Courier New" w:cs="Courier New"/>
+        </w:rPr>
+        <w:t>./</w:t>
+      </w:r>
+      <w:r>
+        <w:rPr>
+          <w:rFonts w:ascii="Courier New" w:hAnsi="Courier New" w:cs="Courier New"/>
+        </w:rPr>
+        <w:t xml:space="preserve">Au_vs_Fe_test/Gold_Iron_Q2_test.ipynb:  This notebook can be used to calculate the cross-section in eA for gold and iron targets as a function of the photon </w:t>
+      </w:r>
+      <w:r>
+        <w:rPr>
+          <w:rFonts w:ascii="Courier New" w:hAnsi="Courier New" w:cs="Courier New"/>
+          <w:i/>
+        </w:rPr>
+        <w:t>Q</w:t>
+      </w:r>
+      <w:r>
+        <w:rPr>
+          <w:rFonts w:ascii="Courier New" w:hAnsi="Courier New" w:cs="Courier New"/>
+          <w:i/>
+          <w:vertAlign w:val="superscript"/>
+        </w:rPr>
+        <w:t>2</w:t>
+      </w:r>
+      <w:r>
+        <w:rPr>
+          <w:rFonts w:ascii="Courier New" w:hAnsi="Courier New" w:cs="Courier New"/>
+        </w:rPr>
+        <w:t xml:space="preserve"> and produce the plot of the ratio scaled by A</w:t>
+      </w:r>
+      <w:r>
+        <w:rPr>
+          <w:rFonts w:ascii="Courier New" w:hAnsi="Courier New" w:cs="Courier New"/>
+          <w:vertAlign w:val="superscript"/>
+        </w:rPr>
+        <w:t>4/3</w:t>
+      </w:r>
+      <w:r>
+        <w:rPr>
+          <w:rFonts w:ascii="Courier New" w:hAnsi="Courier New" w:cs="Courier New"/>
+        </w:rPr>
+        <w:t>.</w:t>
+      </w:r>
+    </w:p>
+    <w:p>
+      <w:pPr>
+        <w:pStyle w:val="ListParagraph"/>
+        <w:numPr>
+          <w:ilvl w:val="0"/>
+          <w:numId w:val="8"/>
+        </w:numPr>
+        <w:rPr>
+          <w:rFonts w:ascii="Courier New" w:hAnsi="Courier New" w:cs="Courier New"/>
+        </w:rPr>
+      </w:pPr>
+      <w:r>
+        <w:rPr>
+          <w:rFonts w:ascii="Courier New" w:hAnsi="Courier New" w:cs="Courier New"/>
+        </w:rPr>
+        <w:lastRenderedPageBreak/>
+        <w:t>./</w:t>
+      </w:r>
+      <w:r>
+        <w:rPr>
+          <w:rFonts w:ascii="Courier New" w:hAnsi="Courier New" w:cs="Courier New"/>
+        </w:rPr>
+        <w:t>accel_x_secs/x_section_calculations.ipynb</w:t>
+      </w:r>
+      <w:r>
+        <w:rPr>
+          <w:rFonts w:ascii="Courier New" w:hAnsi="Courier New" w:cs="Courier New"/>
+        </w:rPr>
+        <w:t xml:space="preserve">: This notebook calculates the cross-sections and rates at the different accelerators (EIC, JLEIC and LHeC) for different vector meson species and outputs tables to be inserted in a LaTeX document. </w:t>
+      </w:r>
+    </w:p>
+    <w:p>
+      <w:pPr>
+        <w:rPr>
+          <w:rFonts w:ascii="Courier New" w:hAnsi="Courier New" w:cs="Courier New"/>
+        </w:rPr>
+      </w:pPr>
     </w:p>
     <w:sectPr>
       <w:footerReference w:type="default" r:id="rId11"/>
@@ -8335,6 +8559,118 @@
     </w:lvl>
   </w:abstractNum>
   <w:abstractNum w:abstractNumId="3">
+    <w:nsid w:val="27563818"/>
+    <w:multiLevelType w:val="hybridMultilevel"/>
+    <w:tmpl w:val="79784C2E"/>
+    <w:lvl w:ilvl="0" w:tplc="F708893A">
+      <w:numFmt w:val="bullet"/>
+      <w:lvlText w:val="-"/>
+      <w:lvlJc w:val="left"/>
+      <w:pPr>
+        <w:ind w:left="480" w:hanging="360"/>
+      </w:pPr>
+      <w:rPr>
+        <w:rFonts w:ascii="Courier New" w:eastAsiaTheme="minorHAnsi" w:hAnsi="Courier New" w:cs="Courier New" w:hint="default"/>
+      </w:rPr>
+    </w:lvl>
+    <w:lvl w:ilvl="1" w:tplc="04090003" w:tentative="1">
+      <w:start w:val="1"/>
+      <w:numFmt w:val="bullet"/>
+      <w:lvlText w:val="o"/>
+      <w:lvlJc w:val="left"/>
+      <w:pPr>
+        <w:ind w:left="1440" w:hanging="360"/>
+      </w:pPr>
+      <w:rPr>
+        <w:rFonts w:ascii="Courier New" w:hAnsi="Courier New" w:cs="Courier New" w:hint="default"/>
+      </w:rPr>
+    </w:lvl>
+    <w:lvl w:ilvl="2" w:tplc="04090005" w:tentative="1">
+      <w:start w:val="1"/>
+      <w:numFmt w:val="bullet"/>
+      <w:lvlText w:val=""/>
+      <w:lvlJc w:val="left"/>
+      <w:pPr>
+        <w:ind w:left="2160" w:hanging="360"/>
+      </w:pPr>
+      <w:rPr>
+        <w:rFonts w:ascii="Wingdings" w:hAnsi="Wingdings" w:hint="default"/>
+      </w:rPr>
+    </w:lvl>
+    <w:lvl w:ilvl="3" w:tplc="04090001" w:tentative="1">
+      <w:start w:val="1"/>
+      <w:numFmt w:val="bullet"/>
+      <w:lvlText w:val=""/>
+      <w:lvlJc w:val="left"/>
+      <w:pPr>
+        <w:ind w:left="2880" w:hanging="360"/>
+      </w:pPr>
+      <w:rPr>
+        <w:rFonts w:ascii="Symbol" w:hAnsi="Symbol" w:hint="default"/>
+      </w:rPr>
+    </w:lvl>
+    <w:lvl w:ilvl="4" w:tplc="04090003" w:tentative="1">
+      <w:start w:val="1"/>
+      <w:numFmt w:val="bullet"/>
+      <w:lvlText w:val="o"/>
+      <w:lvlJc w:val="left"/>
+      <w:pPr>
+        <w:ind w:left="3600" w:hanging="360"/>
+      </w:pPr>
+      <w:rPr>
+        <w:rFonts w:ascii="Courier New" w:hAnsi="Courier New" w:cs="Courier New" w:hint="default"/>
+      </w:rPr>
+    </w:lvl>
+    <w:lvl w:ilvl="5" w:tplc="04090005" w:tentative="1">
+      <w:start w:val="1"/>
+      <w:numFmt w:val="bullet"/>
+      <w:lvlText w:val=""/>
+      <w:lvlJc w:val="left"/>
+      <w:pPr>
+        <w:ind w:left="4320" w:hanging="360"/>
+      </w:pPr>
+      <w:rPr>
+        <w:rFonts w:ascii="Wingdings" w:hAnsi="Wingdings" w:hint="default"/>
+      </w:rPr>
+    </w:lvl>
+    <w:lvl w:ilvl="6" w:tplc="04090001" w:tentative="1">
+      <w:start w:val="1"/>
+      <w:numFmt w:val="bullet"/>
+      <w:lvlText w:val=""/>
+      <w:lvlJc w:val="left"/>
+      <w:pPr>
+        <w:ind w:left="5040" w:hanging="360"/>
+      </w:pPr>
+      <w:rPr>
+        <w:rFonts w:ascii="Symbol" w:hAnsi="Symbol" w:hint="default"/>
+      </w:rPr>
+    </w:lvl>
+    <w:lvl w:ilvl="7" w:tplc="04090003" w:tentative="1">
+      <w:start w:val="1"/>
+      <w:numFmt w:val="bullet"/>
+      <w:lvlText w:val="o"/>
+      <w:lvlJc w:val="left"/>
+      <w:pPr>
+        <w:ind w:left="5760" w:hanging="360"/>
+      </w:pPr>
+      <w:rPr>
+        <w:rFonts w:ascii="Courier New" w:hAnsi="Courier New" w:cs="Courier New" w:hint="default"/>
+      </w:rPr>
+    </w:lvl>
+    <w:lvl w:ilvl="8" w:tplc="04090005" w:tentative="1">
+      <w:start w:val="1"/>
+      <w:numFmt w:val="bullet"/>
+      <w:lvlText w:val=""/>
+      <w:lvlJc w:val="left"/>
+      <w:pPr>
+        <w:ind w:left="6480" w:hanging="360"/>
+      </w:pPr>
+      <w:rPr>
+        <w:rFonts w:ascii="Wingdings" w:hAnsi="Wingdings" w:hint="default"/>
+      </w:rPr>
+    </w:lvl>
+  </w:abstractNum>
+  <w:abstractNum w:abstractNumId="4">
     <w:nsid w:val="328B3213"/>
     <w:multiLevelType w:val="hybridMultilevel"/>
     <w:tmpl w:val="8C5C50C6"/>
@@ -8447,10 +8783,10 @@
       </w:rPr>
     </w:lvl>
   </w:abstractNum>
-  <w:abstractNum w:abstractNumId="4">
+  <w:abstractNum w:abstractNumId="5">
     <w:nsid w:val="3F362B27"/>
     <w:multiLevelType w:val="hybridMultilevel"/>
-    <w:tmpl w:val="3FB42EF6"/>
+    <w:tmpl w:val="3DC04074"/>
     <w:lvl w:ilvl="0" w:tplc="04090001">
       <w:start w:val="1"/>
       <w:numFmt w:val="bullet"/>
@@ -8560,7 +8896,7 @@
       </w:rPr>
     </w:lvl>
   </w:abstractNum>
-  <w:abstractNum w:abstractNumId="5">
+  <w:abstractNum w:abstractNumId="6">
     <w:nsid w:val="4F9A7F7A"/>
     <w:multiLevelType w:val="hybridMultilevel"/>
     <w:tmpl w:val="A03A63E0"/>
@@ -8672,7 +9008,7 @@
       </w:rPr>
     </w:lvl>
   </w:abstractNum>
-  <w:abstractNum w:abstractNumId="6">
+  <w:abstractNum w:abstractNumId="7">
     <w:nsid w:val="5C81192D"/>
     <w:multiLevelType w:val="hybridMultilevel"/>
     <w:tmpl w:val="F6641C46"/>
@@ -8784,7 +9120,7 @@
       </w:rPr>
     </w:lvl>
   </w:abstractNum>
-  <w:abstractNum w:abstractNumId="7">
+  <w:abstractNum w:abstractNumId="8">
     <w:nsid w:val="6B8179E7"/>
     <w:multiLevelType w:val="multilevel"/>
     <w:tmpl w:val="CB66B352"/>
@@ -8937,25 +9273,28 @@
     <w:abstractNumId w:val="1"/>
   </w:num>
   <w:num w:numId="2">
-    <w:abstractNumId w:val="7"/>
+    <w:abstractNumId w:val="8"/>
   </w:num>
   <w:num w:numId="3">
     <w:abstractNumId w:val="2"/>
   </w:num>
   <w:num w:numId="4">
-    <w:abstractNumId w:val="3"/>
+    <w:abstractNumId w:val="4"/>
   </w:num>
   <w:num w:numId="5">
-    <w:abstractNumId w:val="6"/>
+    <w:abstractNumId w:val="7"/>
   </w:num>
   <w:num w:numId="6">
-    <w:abstractNumId w:val="5"/>
+    <w:abstractNumId w:val="6"/>
   </w:num>
   <w:num w:numId="7">
     <w:abstractNumId w:val="0"/>
   </w:num>
   <w:num w:numId="8">
-    <w:abstractNumId w:val="4"/>
+    <w:abstractNumId w:val="5"/>
+  </w:num>
+  <w:num w:numId="9">
+    <w:abstractNumId w:val="3"/>
   </w:num>
 </w:numbering>
 </file>
@@ -10300,7 +10639,7 @@
 </file>
 
 <file path=customXml/itemProps1.xml><?xml version="1.0" encoding="utf-8"?>
-<ds:datastoreItem xmlns:ds="http://schemas.openxmlformats.org/officeDocument/2006/customXml" ds:itemID="{80428052-94DD-7B4F-901A-DFB2907514DE}">
+<ds:datastoreItem xmlns:ds="http://schemas.openxmlformats.org/officeDocument/2006/customXml" ds:itemID="{6DFA83FE-BBDA-2D47-A7E4-5B5BA02F2C33}">
   <ds:schemaRefs>
     <ds:schemaRef ds:uri="http://schemas.openxmlformats.org/officeDocument/2006/bibliography"/>
   </ds:schemaRefs>

</xml_diff>